<commit_message>
back write use case
</commit_message>
<xml_diff>
--- a/TechDocuments/DacTaUseCase.docx
+++ b/TechDocuments/DacTaUseCase.docx
@@ -1,6 +1,6 @@
 
 <file path=word/document.xml><?xml version="1.0" encoding="utf-8"?>
-<w:document xmlns:wpc="http://schemas.microsoft.com/office/word/2010/wordprocessingCanvas" xmlns:cx="http://schemas.microsoft.com/office/drawing/2014/chartex" xmlns:mc="http://schemas.openxmlformats.org/markup-compatibility/2006" xmlns:o="urn:schemas-microsoft-com:office:office" xmlns:r="http://schemas.openxmlformats.org/officeDocument/2006/relationships" xmlns:m="http://schemas.openxmlformats.org/officeDocument/2006/math" xmlns:v="urn:schemas-microsoft-com:vml" xmlns:wp14="http://schemas.microsoft.com/office/word/2010/wordprocessingDrawing" xmlns:wp="http://schemas.openxmlformats.org/drawingml/2006/wordprocessingDrawing" xmlns:w10="urn:schemas-microsoft-com:office:word" xmlns:w="http://schemas.openxmlformats.org/wordprocessingml/2006/main" xmlns:w14="http://schemas.microsoft.com/office/word/2010/wordml" xmlns:w15="http://schemas.microsoft.com/office/word/2012/wordml" xmlns:w16se="http://schemas.microsoft.com/office/word/2015/wordml/symex" xmlns:wpg="http://schemas.microsoft.com/office/word/2010/wordprocessingGroup" xmlns:wpi="http://schemas.microsoft.com/office/word/2010/wordprocessingInk" xmlns:wne="http://schemas.microsoft.com/office/word/2006/wordml" xmlns:wps="http://schemas.microsoft.com/office/word/2010/wordprocessingShape" mc:Ignorable="w14 w15 w16se wp14">
+<w:document xmlns:wpc="http://schemas.microsoft.com/office/word/2010/wordprocessingCanvas" xmlns:mc="http://schemas.openxmlformats.org/markup-compatibility/2006" xmlns:o="urn:schemas-microsoft-com:office:office" xmlns:r="http://schemas.openxmlformats.org/officeDocument/2006/relationships" xmlns:m="http://schemas.openxmlformats.org/officeDocument/2006/math" xmlns:v="urn:schemas-microsoft-com:vml" xmlns:wp14="http://schemas.microsoft.com/office/word/2010/wordprocessingDrawing" xmlns:wp="http://schemas.openxmlformats.org/drawingml/2006/wordprocessingDrawing" xmlns:w10="urn:schemas-microsoft-com:office:word" xmlns:w="http://schemas.openxmlformats.org/wordprocessingml/2006/main" xmlns:w14="http://schemas.microsoft.com/office/word/2010/wordml" xmlns:w15="http://schemas.microsoft.com/office/word/2012/wordml" xmlns:wpg="http://schemas.microsoft.com/office/word/2010/wordprocessingGroup" xmlns:wpi="http://schemas.microsoft.com/office/word/2010/wordprocessingInk" xmlns:wne="http://schemas.microsoft.com/office/word/2006/wordml" xmlns:wps="http://schemas.microsoft.com/office/word/2010/wordprocessingShape" mc:Ignorable="w14 w15 wp14">
   <w:body>
     <w:p>
       <w:pPr>
@@ -603,6 +603,9 @@
         <w:tab/>
         <w:t>Tóm tắt:</w:t>
       </w:r>
+      <w:r>
+        <w:t xml:space="preserve"> Use case này mô tả cách actor chỉnh sửa tài khoản cá nhân trên hệ thống</w:t>
+      </w:r>
     </w:p>
     <w:p>
       <w:pPr>
@@ -613,6 +616,9 @@
         <w:tab/>
         <w:t>Actor:</w:t>
       </w:r>
+      <w:r>
+        <w:t xml:space="preserve"> Khách hang, Bác sĩ</w:t>
+      </w:r>
     </w:p>
     <w:p>
       <w:pPr>
@@ -632,6 +638,73 @@
         <w:tab/>
         <w:t>-Dòng sự kiện chính</w:t>
       </w:r>
+      <w:r>
+        <w:t>: Bắt đầu khi actor truy cập tài khoản cá nhân và muốn chỉnh sửa tài khoản này.</w:t>
+      </w:r>
+    </w:p>
+    <w:p>
+      <w:pPr>
+        <w:pStyle w:val="ListParagraph"/>
+        <w:ind w:left="1440"/>
+      </w:pPr>
+      <w:r>
+        <w:tab/>
+      </w:r>
+      <w:r>
+        <w:tab/>
+        <w:t>*Hệ thống yêu cầu nhập vào thông tin chỉnh sửa: Họ tên, số điện thoại,</w:t>
+      </w:r>
+      <w:r>
+        <w:rPr>
+          <w:color w:val="FF0000"/>
+        </w:rPr>
+        <w:t>(Theo CSDL)</w:t>
+      </w:r>
+    </w:p>
+    <w:p>
+      <w:pPr>
+        <w:pStyle w:val="ListParagraph"/>
+        <w:ind w:left="1440"/>
+      </w:pPr>
+      <w:r>
+        <w:tab/>
+      </w:r>
+      <w:r>
+        <w:tab/>
+        <w:t>*Hệ thống kiểm tra tính hợp lệ của thông tin actor vừa nhập.</w:t>
+      </w:r>
+    </w:p>
+    <w:p>
+      <w:pPr>
+        <w:pStyle w:val="ListParagraph"/>
+        <w:ind w:left="1440"/>
+      </w:pPr>
+      <w:r>
+        <w:tab/>
+      </w:r>
+      <w:r>
+        <w:tab/>
+        <w:t>*Hệ thông ghi nhận và cập nhật thông tin tài khoản của actor.</w:t>
+      </w:r>
+    </w:p>
+    <w:p>
+      <w:pPr>
+        <w:pStyle w:val="ListParagraph"/>
+        <w:ind w:left="1440" w:firstLine="720"/>
+      </w:pPr>
+      <w:r>
+        <w:t>-Dòng sự kiện phụ:</w:t>
+      </w:r>
+    </w:p>
+    <w:p>
+      <w:pPr>
+        <w:pStyle w:val="ListParagraph"/>
+        <w:ind w:left="1440" w:firstLine="720"/>
+      </w:pPr>
+      <w:r>
+        <w:tab/>
+        <w:t>*Thông tin nhập không hợp lệ: Hệ thông quay trở lại bước 1 và hiển thị một thông báo lỗi. Hệ thông yêu cầu actor nhập lại hoặc hủy bỏ thao tác và kết thúc sự kiện</w:t>
+      </w:r>
     </w:p>
     <w:p>
       <w:pPr>
@@ -648,7 +721,28 @@
         <w:ind w:left="1440"/>
       </w:pPr>
       <w:r>
+        <w:tab/>
+        <w:t>Actor cần phải đăng nhập vào hệ thống</w:t>
+      </w:r>
+    </w:p>
+    <w:p>
+      <w:pPr>
+        <w:pStyle w:val="ListParagraph"/>
+        <w:ind w:left="1440"/>
+      </w:pPr>
+      <w:r>
         <w:t>+Hậu điều kiện</w:t>
+      </w:r>
+    </w:p>
+    <w:p>
+      <w:pPr>
+        <w:pStyle w:val="ListParagraph"/>
+        <w:ind w:left="1440"/>
+      </w:pPr>
+      <w:r>
+        <w:lastRenderedPageBreak/>
+        <w:tab/>
+        <w:t>Nếu Dòng sự kiện chính thành công, hệ thống cập nhập tài khoản của actor. Ngược lại hệ thống không thay đổi.</w:t>
       </w:r>
     </w:p>
     <w:p>
@@ -660,7 +754,7 @@
         </w:numPr>
       </w:pPr>
       <w:r>
-        <w:t>Chỉnh sửa tài khoản</w:t>
+        <w:t>Đăng nhập</w:t>
       </w:r>
     </w:p>
     <w:p>
@@ -681,6 +775,9 @@
         <w:tab/>
         <w:t>Tóm tắt:</w:t>
       </w:r>
+      <w:r>
+        <w:t xml:space="preserve"> Use case này mô tả cách actor đăng nhập vào hệ thống</w:t>
+      </w:r>
     </w:p>
     <w:p>
       <w:pPr>
@@ -691,6 +788,9 @@
         <w:tab/>
         <w:t>Actor:</w:t>
       </w:r>
+      <w:r>
+        <w:t xml:space="preserve"> Bác sĩ, Khách hang, Quản trị viên</w:t>
+      </w:r>
     </w:p>
     <w:p>
       <w:pPr>
@@ -710,6 +810,71 @@
         <w:tab/>
         <w:t>-Dòng sự kiện chính</w:t>
       </w:r>
+      <w:r>
+        <w:t>: Use case bắt đầu khi một actor muốn đăng nhập vào hệ thống bệnh viện</w:t>
+      </w:r>
+    </w:p>
+    <w:p>
+      <w:pPr>
+        <w:pStyle w:val="ListParagraph"/>
+        <w:ind w:left="1440"/>
+      </w:pPr>
+      <w:r>
+        <w:tab/>
+      </w:r>
+      <w:r>
+        <w:tab/>
+        <w:t>*Hệ thống yêu cầu actor nhập tên tài khoản và mật khẩu</w:t>
+      </w:r>
+    </w:p>
+    <w:p>
+      <w:pPr>
+        <w:pStyle w:val="ListParagraph"/>
+        <w:ind w:left="1440"/>
+      </w:pPr>
+      <w:r>
+        <w:tab/>
+      </w:r>
+      <w:r>
+        <w:tab/>
+        <w:t>*Hệ thống kiểm chứng tên và mật khẩu được nhập</w:t>
+      </w:r>
+    </w:p>
+    <w:p>
+      <w:pPr>
+        <w:pStyle w:val="ListParagraph"/>
+        <w:ind w:left="1440"/>
+      </w:pPr>
+      <w:r>
+        <w:tab/>
+      </w:r>
+      <w:r>
+        <w:tab/>
+        <w:t>*Thông báo thành công và cho phép actor đăng nhập vào hệ thống. Sau đó hệ thống sẽ phân quyền người dung.</w:t>
+      </w:r>
+    </w:p>
+    <w:p>
+      <w:pPr>
+        <w:pStyle w:val="ListParagraph"/>
+        <w:ind w:left="1440"/>
+      </w:pPr>
+      <w:r>
+        <w:tab/>
+        <w:t>-Dòng sự kiện phụ:</w:t>
+      </w:r>
+    </w:p>
+    <w:p>
+      <w:pPr>
+        <w:pStyle w:val="ListParagraph"/>
+        <w:ind w:left="1440"/>
+      </w:pPr>
+      <w:r>
+        <w:tab/>
+      </w:r>
+      <w:r>
+        <w:tab/>
+        <w:t>*Nhập sai tên tài khoản hoặc mật khẩu: Hệ thống trở lại bước đầu của dòng sự kiến chính và hiển thị một thông báo lỗi. Actor có thể nhập lại yêu cầu của hệ thống hoặc hủy bỏ thao tác này và kết thúc use case.</w:t>
+      </w:r>
     </w:p>
     <w:p>
       <w:pPr>
@@ -726,7 +891,27 @@
         <w:ind w:left="1440"/>
       </w:pPr>
       <w:r>
+        <w:tab/>
+        <w:t>Không có</w:t>
+      </w:r>
+    </w:p>
+    <w:p>
+      <w:pPr>
+        <w:pStyle w:val="ListParagraph"/>
+        <w:ind w:left="1440"/>
+      </w:pPr>
+      <w:r>
         <w:t>+Hậu điều kiện</w:t>
+      </w:r>
+    </w:p>
+    <w:p>
+      <w:pPr>
+        <w:pStyle w:val="ListParagraph"/>
+        <w:ind w:left="1440"/>
+      </w:pPr>
+      <w:r>
+        <w:tab/>
+        <w:t>Nếu use case thành công, actor lúc này đã đăng nhập vào hệ thống. Nếu không trạng thái hệ thống không thay đổi.</w:t>
       </w:r>
     </w:p>
     <w:p>
@@ -738,7 +923,7 @@
         </w:numPr>
       </w:pPr>
       <w:r>
-        <w:t>Chỉnh sửa tài khoản</w:t>
+        <w:t>Đăng xuất</w:t>
       </w:r>
     </w:p>
     <w:p>
@@ -759,17 +944,22 @@
         <w:tab/>
         <w:t>Tóm tắt:</w:t>
       </w:r>
-    </w:p>
-    <w:p>
-      <w:pPr>
-        <w:pStyle w:val="ListParagraph"/>
-        <w:ind w:left="1440"/>
-      </w:pPr>
-      <w:r>
-        <w:lastRenderedPageBreak/>
+      <w:r>
+        <w:t xml:space="preserve"> Use case này mô tả cách actor đăng xuất khỏi hệ thống.</w:t>
+      </w:r>
+    </w:p>
+    <w:p>
+      <w:pPr>
+        <w:pStyle w:val="ListParagraph"/>
+        <w:ind w:left="1440"/>
+      </w:pPr>
+      <w:r>
         <w:tab/>
         <w:t>Actor:</w:t>
       </w:r>
+      <w:r>
+        <w:t xml:space="preserve"> Bác sĩ, Quản trị viên, Khách hàng</w:t>
+      </w:r>
     </w:p>
     <w:p>
       <w:pPr>
@@ -789,6 +979,48 @@
         <w:tab/>
         <w:t>-Dòng sự kiện chính</w:t>
       </w:r>
+      <w:r>
+        <w:t>: Use case bắt đầu khi actor muốn thoát khỏi hệ thống.</w:t>
+      </w:r>
+    </w:p>
+    <w:p>
+      <w:pPr>
+        <w:pStyle w:val="ListParagraph"/>
+        <w:ind w:left="1440"/>
+      </w:pPr>
+      <w:r>
+        <w:tab/>
+      </w:r>
+      <w:r>
+        <w:tab/>
+        <w:t>*Hệ thống yêu cầu actor xác nhận chắc chắn muốn đăng xuất khỏi hệ thống.</w:t>
+      </w:r>
+    </w:p>
+    <w:p>
+      <w:pPr>
+        <w:pStyle w:val="ListParagraph"/>
+        <w:ind w:left="1440"/>
+      </w:pPr>
+      <w:r>
+        <w:tab/>
+      </w:r>
+      <w:r>
+        <w:tab/>
+        <w:t>*Actor xác nhận đăng xuất khỏi hệ thống.</w:t>
+      </w:r>
+    </w:p>
+    <w:p>
+      <w:pPr>
+        <w:pStyle w:val="ListParagraph"/>
+        <w:ind w:left="1440"/>
+      </w:pPr>
+      <w:r>
+        <w:tab/>
+      </w:r>
+      <w:r>
+        <w:tab/>
+        <w:t>*Hệ thống đưa actor về use case đăng nhập.</w:t>
+      </w:r>
     </w:p>
     <w:p>
       <w:pPr>
@@ -805,7 +1037,27 @@
         <w:ind w:left="1440"/>
       </w:pPr>
       <w:r>
+        <w:tab/>
+        <w:t>Actor đã đăng nhập vào hệ thống</w:t>
+      </w:r>
+    </w:p>
+    <w:p>
+      <w:pPr>
+        <w:pStyle w:val="ListParagraph"/>
+        <w:ind w:left="1440"/>
+      </w:pPr>
+      <w:r>
         <w:t>+Hậu điều kiện</w:t>
+      </w:r>
+    </w:p>
+    <w:p>
+      <w:pPr>
+        <w:pStyle w:val="ListParagraph"/>
+        <w:ind w:left="1440"/>
+      </w:pPr>
+      <w:r>
+        <w:tab/>
+        <w:t>Nếu use case thực hiện thành công, Actor thoát khỏi hệ thống. Nếu không trạng thái hệ thống không thay đổi</w:t>
       </w:r>
     </w:p>
     <w:p>
@@ -817,7 +1069,7 @@
         </w:numPr>
       </w:pPr>
       <w:r>
-        <w:t>Chỉnh sửa tài khoản</w:t>
+        <w:t>Tìm kiếm tài khoản</w:t>
       </w:r>
     </w:p>
     <w:p>
@@ -838,6 +1090,9 @@
         <w:tab/>
         <w:t>Tóm tắt:</w:t>
       </w:r>
+      <w:r>
+        <w:t xml:space="preserve"> Use case này mô tả cách quản trị viên tìm kiếm một tài khoản sử dụng trong hệ thống bệnh viện</w:t>
+      </w:r>
     </w:p>
     <w:p>
       <w:pPr>
@@ -848,6 +1103,9 @@
         <w:tab/>
         <w:t>Actor:</w:t>
       </w:r>
+      <w:r>
+        <w:t xml:space="preserve"> Quản trị viên</w:t>
+      </w:r>
     </w:p>
     <w:p>
       <w:pPr>
@@ -864,9 +1122,70 @@
         <w:ind w:left="1440"/>
       </w:pPr>
       <w:r>
+        <w:lastRenderedPageBreak/>
         <w:tab/>
         <w:t>-Dòng sự kiện chính</w:t>
       </w:r>
+      <w:r>
+        <w:t>:</w:t>
+      </w:r>
+      <w:r>
+        <w:t xml:space="preserve"> Use case này bắt đầu khi quản trị muốn tìm kiếm một tài khoản trong hệ thống</w:t>
+      </w:r>
+    </w:p>
+    <w:p>
+      <w:pPr>
+        <w:pStyle w:val="ListParagraph"/>
+        <w:ind w:left="1440"/>
+      </w:pPr>
+      <w:r>
+        <w:tab/>
+      </w:r>
+      <w:r>
+        <w:tab/>
+        <w:t>*</w:t>
+      </w:r>
+      <w:r>
+        <w:t>Hệ thống hiển thị danh sách tài khoản và biểu mẫu nhập tiêu chí tìm kiếm: Tên tài khoản(</w:t>
+      </w:r>
+      <w:r>
+        <w:rPr>
+          <w:color w:val="FF0000"/>
+        </w:rPr>
+        <w:t xml:space="preserve">Có nên bổ sung không </w:t>
+      </w:r>
+      <w:r>
+        <w:t>?)</w:t>
+      </w:r>
+    </w:p>
+    <w:p>
+      <w:pPr>
+        <w:pStyle w:val="ListParagraph"/>
+        <w:ind w:left="1440"/>
+      </w:pPr>
+      <w:r>
+        <w:tab/>
+      </w:r>
+      <w:r>
+        <w:tab/>
+        <w:t xml:space="preserve">*Actor xác nhận </w:t>
+      </w:r>
+      <w:r>
+        <w:t>tìm kiếm theo tiêu chí</w:t>
+      </w:r>
+    </w:p>
+    <w:p>
+      <w:pPr>
+        <w:pStyle w:val="ListParagraph"/>
+        <w:ind w:left="1440"/>
+      </w:pPr>
+      <w:r>
+        <w:tab/>
+      </w:r>
+      <w:r>
+        <w:tab/>
+        <w:t>*Hệ thống hiển thị danh sách tài khoản tìm được.</w:t>
+      </w:r>
     </w:p>
     <w:p>
       <w:pPr>
@@ -883,7 +1202,27 @@
         <w:ind w:left="1440"/>
       </w:pPr>
       <w:r>
+        <w:tab/>
+        <w:t>Người sử dụng đăng nhập với quyền quản trị viên</w:t>
+      </w:r>
+    </w:p>
+    <w:p>
+      <w:pPr>
+        <w:pStyle w:val="ListParagraph"/>
+        <w:ind w:left="1440"/>
+      </w:pPr>
+      <w:r>
         <w:t>+Hậu điều kiện</w:t>
+      </w:r>
+    </w:p>
+    <w:p>
+      <w:pPr>
+        <w:pStyle w:val="ListParagraph"/>
+        <w:ind w:left="1440"/>
+      </w:pPr>
+      <w:r>
+        <w:tab/>
+        <w:t>Hệ thống không thay đổi</w:t>
       </w:r>
     </w:p>
     <w:p>
@@ -895,7 +1234,7 @@
         </w:numPr>
       </w:pPr>
       <w:r>
-        <w:t>Chỉnh sửa tài khoản</w:t>
+        <w:t>Xóa tài khoản</w:t>
       </w:r>
     </w:p>
     <w:p>
@@ -916,6 +1255,9 @@
         <w:tab/>
         <w:t>Tóm tắt:</w:t>
       </w:r>
+      <w:r>
+        <w:t xml:space="preserve"> Use case này mô tả cách quản trị viên xóa một tài khoản trong hệ thống</w:t>
+      </w:r>
     </w:p>
     <w:p>
       <w:pPr>
@@ -926,6 +1268,10 @@
         <w:tab/>
         <w:t>Actor:</w:t>
       </w:r>
+      <w:r>
+        <w:tab/>
+        <w:t>Quản trị viên</w:t>
+      </w:r>
     </w:p>
     <w:p>
       <w:pPr>
@@ -945,6 +1291,93 @@
         <w:tab/>
         <w:t>-Dòng sự kiện chính</w:t>
       </w:r>
+      <w:r>
+        <w:t>: Use case này bắt đầu khi actor truy cập vào một tài khoản và muốn xóa nó.</w:t>
+      </w:r>
+    </w:p>
+    <w:p>
+      <w:pPr>
+        <w:pStyle w:val="ListParagraph"/>
+        <w:ind w:left="1440"/>
+      </w:pPr>
+      <w:r>
+        <w:tab/>
+      </w:r>
+      <w:r>
+        <w:tab/>
+        <w:t>*Hệ thống hiển thị thông tin tài khoản và yêu cầu actor chắc chắn muốn xóa.</w:t>
+      </w:r>
+    </w:p>
+    <w:p>
+      <w:pPr>
+        <w:pStyle w:val="ListParagraph"/>
+        <w:ind w:left="1440"/>
+      </w:pPr>
+      <w:r>
+        <w:tab/>
+      </w:r>
+      <w:r>
+        <w:tab/>
+        <w:t>*Actor xác nhận xóa tài khoản</w:t>
+      </w:r>
+    </w:p>
+    <w:p>
+      <w:pPr>
+        <w:pStyle w:val="ListParagraph"/>
+        <w:ind w:left="1440"/>
+      </w:pPr>
+      <w:r>
+        <w:tab/>
+      </w:r>
+      <w:r>
+        <w:tab/>
+        <w:t xml:space="preserve">*Hệ thống loại bỏ một tài khoản </w:t>
+      </w:r>
+      <w:r>
+        <w:t>và hiển thị một thông báo xóa thành công tài khoản đó.</w:t>
+      </w:r>
+    </w:p>
+    <w:p>
+      <w:pPr>
+        <w:pStyle w:val="ListParagraph"/>
+        <w:ind w:left="1440"/>
+      </w:pPr>
+      <w:r>
+        <w:tab/>
+        <w:t>-Dòng sự kiện phụ:</w:t>
+      </w:r>
+    </w:p>
+    <w:p>
+      <w:pPr>
+        <w:pStyle w:val="ListParagraph"/>
+        <w:ind w:left="1440"/>
+      </w:pPr>
+      <w:r>
+        <w:tab/>
+      </w:r>
+      <w:r>
+        <w:tab/>
+        <w:t>*Actor không xác nhận xóa: Hệ thống quay trở về luồng sự kiện chính. Actor có thể hủy bỏ thao tác và use case kết thúc.</w:t>
+      </w:r>
+    </w:p>
+    <w:p>
+      <w:pPr>
+        <w:pStyle w:val="ListParagraph"/>
+        <w:ind w:left="1440"/>
+      </w:pPr>
+      <w:r>
+        <w:t>+Điều kiện đặc biệt:</w:t>
+      </w:r>
+    </w:p>
+    <w:p>
+      <w:pPr>
+        <w:pStyle w:val="ListParagraph"/>
+        <w:ind w:left="1440"/>
+      </w:pPr>
+      <w:r>
+        <w:tab/>
+        <w:t>Actor cần tìm kiếm tài khoản tồn tại trong hệ thống.</w:t>
+      </w:r>
     </w:p>
     <w:p>
       <w:pPr>
@@ -961,85 +1394,41 @@
         <w:ind w:left="1440"/>
       </w:pPr>
       <w:r>
+        <w:tab/>
+        <w:t>Người dung đăng nhập với quyền quản trị viên</w:t>
+      </w:r>
+    </w:p>
+    <w:p>
+      <w:pPr>
+        <w:pStyle w:val="ListParagraph"/>
+        <w:ind w:left="1440"/>
+      </w:pPr>
+      <w:r>
         <w:t>+Hậu điều kiện</w:t>
       </w:r>
+    </w:p>
+    <w:p>
+      <w:pPr>
+        <w:pStyle w:val="ListParagraph"/>
+        <w:ind w:left="1440"/>
+      </w:pPr>
+      <w:r>
+        <w:tab/>
+        <w:t>Nếu use case thành công, hệ thống loại bỏ tài khoản khỏi danh sách tài khoản trong hệ thống. Ngược lại hệ thống không thay đổi</w:t>
+      </w:r>
+      <w:bookmarkStart w:id="0" w:name="_GoBack"/>
+      <w:bookmarkEnd w:id="0"/>
     </w:p>
     <w:p>
       <w:pPr>
         <w:pStyle w:val="ListParagraph"/>
         <w:numPr>
           <w:ilvl w:val="0"/>
-          <w:numId w:val="2"/>
+          <w:numId w:val="1"/>
         </w:numPr>
       </w:pPr>
       <w:r>
-        <w:t>Chỉnh sửa tài khoản</w:t>
-      </w:r>
-    </w:p>
-    <w:p>
-      <w:pPr>
-        <w:pStyle w:val="ListParagraph"/>
-        <w:ind w:left="1440"/>
-      </w:pPr>
-      <w:r>
-        <w:t>+Tóm tắt định danh</w:t>
-      </w:r>
-    </w:p>
-    <w:p>
-      <w:pPr>
-        <w:pStyle w:val="ListParagraph"/>
-        <w:ind w:left="1440"/>
-      </w:pPr>
-      <w:r>
-        <w:tab/>
-        <w:t>Tóm tắt:</w:t>
-      </w:r>
-    </w:p>
-    <w:p>
-      <w:pPr>
-        <w:pStyle w:val="ListParagraph"/>
-        <w:ind w:left="1440"/>
-      </w:pPr>
-      <w:r>
-        <w:tab/>
-        <w:t>Actor:</w:t>
-      </w:r>
-    </w:p>
-    <w:p>
-      <w:pPr>
-        <w:pStyle w:val="ListParagraph"/>
-        <w:ind w:left="1440"/>
-      </w:pPr>
-      <w:r>
-        <w:t>+Dòng sự kiện</w:t>
-      </w:r>
-    </w:p>
-    <w:p>
-      <w:pPr>
-        <w:pStyle w:val="ListParagraph"/>
-        <w:ind w:left="1440"/>
-      </w:pPr>
-      <w:r>
-        <w:tab/>
-        <w:t>-Dòng sự kiện chính</w:t>
-      </w:r>
-    </w:p>
-    <w:p>
-      <w:pPr>
-        <w:pStyle w:val="ListParagraph"/>
-        <w:ind w:left="1440"/>
-      </w:pPr>
-      <w:r>
-        <w:t>+Điều kiện tiên quyết</w:t>
-      </w:r>
-    </w:p>
-    <w:p>
-      <w:pPr>
-        <w:pStyle w:val="ListParagraph"/>
-        <w:ind w:left="1440"/>
-      </w:pPr>
-      <w:r>
-        <w:t>+Hậu điều kiện</w:t>
+        <w:t>USE CASE Truy cập thông tin bệnh viện</w:t>
       </w:r>
     </w:p>
     <w:p>
@@ -1047,11 +1436,11 @@
         <w:pStyle w:val="ListParagraph"/>
         <w:numPr>
           <w:ilvl w:val="0"/>
-          <w:numId w:val="2"/>
+          <w:numId w:val="5"/>
         </w:numPr>
       </w:pPr>
       <w:r>
-        <w:t>Chỉnh sửa tài khoản</w:t>
+        <w:t>Tìm kiếm thông tin khoa</w:t>
       </w:r>
     </w:p>
     <w:p>
@@ -1125,11 +1514,11 @@
         <w:pStyle w:val="ListParagraph"/>
         <w:numPr>
           <w:ilvl w:val="0"/>
-          <w:numId w:val="2"/>
+          <w:numId w:val="5"/>
         </w:numPr>
       </w:pPr>
       <w:r>
-        <w:t>Chỉnh sửa tài khoản</w:t>
+        <w:t>Tìm kiếm thông tin nhân viên</w:t>
       </w:r>
     </w:p>
     <w:p>
@@ -1147,6 +1536,7 @@
         <w:ind w:left="1440"/>
       </w:pPr>
       <w:r>
+        <w:lastRenderedPageBreak/>
         <w:tab/>
         <w:t>Tóm tắt:</w:t>
       </w:r>
@@ -1195,7 +1585,6 @@
         <w:ind w:left="1440"/>
       </w:pPr>
       <w:r>
-        <w:lastRenderedPageBreak/>
         <w:t>+Hậu điều kiện</w:t>
       </w:r>
     </w:p>
@@ -1204,11 +1593,11 @@
         <w:pStyle w:val="ListParagraph"/>
         <w:numPr>
           <w:ilvl w:val="0"/>
-          <w:numId w:val="2"/>
+          <w:numId w:val="5"/>
         </w:numPr>
       </w:pPr>
       <w:r>
-        <w:t>Chỉnh sửa tài khoản</w:t>
+        <w:t>Cập nhật thông tin nhân viên</w:t>
       </w:r>
     </w:p>
     <w:p>
@@ -1282,11 +1671,11 @@
         <w:pStyle w:val="ListParagraph"/>
         <w:numPr>
           <w:ilvl w:val="0"/>
-          <w:numId w:val="2"/>
+          <w:numId w:val="5"/>
         </w:numPr>
       </w:pPr>
       <w:r>
-        <w:t>Chỉnh sửa tài khoản</w:t>
+        <w:t>Cập nhật thông tin khoa</w:t>
       </w:r>
     </w:p>
     <w:p>
@@ -1360,77 +1749,11 @@
         <w:pStyle w:val="ListParagraph"/>
         <w:numPr>
           <w:ilvl w:val="0"/>
-          <w:numId w:val="2"/>
+          <w:numId w:val="1"/>
         </w:numPr>
       </w:pPr>
       <w:r>
-        <w:t>Chỉnh sửa tài khoản</w:t>
-      </w:r>
-    </w:p>
-    <w:p>
-      <w:pPr>
-        <w:pStyle w:val="ListParagraph"/>
-        <w:ind w:left="1440"/>
-      </w:pPr>
-      <w:r>
-        <w:t>+Tóm tắt định danh</w:t>
-      </w:r>
-    </w:p>
-    <w:p>
-      <w:pPr>
-        <w:pStyle w:val="ListParagraph"/>
-        <w:ind w:left="1440"/>
-      </w:pPr>
-      <w:r>
-        <w:tab/>
-        <w:t>Tóm tắt:</w:t>
-      </w:r>
-    </w:p>
-    <w:p>
-      <w:pPr>
-        <w:pStyle w:val="ListParagraph"/>
-        <w:ind w:left="1440"/>
-      </w:pPr>
-      <w:r>
-        <w:tab/>
-        <w:t>Actor:</w:t>
-      </w:r>
-    </w:p>
-    <w:p>
-      <w:pPr>
-        <w:pStyle w:val="ListParagraph"/>
-        <w:ind w:left="1440"/>
-      </w:pPr>
-      <w:r>
-        <w:t>+Dòng sự kiện</w:t>
-      </w:r>
-    </w:p>
-    <w:p>
-      <w:pPr>
-        <w:pStyle w:val="ListParagraph"/>
-        <w:ind w:left="1440"/>
-      </w:pPr>
-      <w:r>
-        <w:tab/>
-        <w:t>-Dòng sự kiện chính</w:t>
-      </w:r>
-    </w:p>
-    <w:p>
-      <w:pPr>
-        <w:pStyle w:val="ListParagraph"/>
-        <w:ind w:left="1440"/>
-      </w:pPr>
-      <w:r>
-        <w:t>+Điều kiện tiên quyết</w:t>
-      </w:r>
-    </w:p>
-    <w:p>
-      <w:pPr>
-        <w:pStyle w:val="ListParagraph"/>
-        <w:ind w:left="1440"/>
-      </w:pPr>
-      <w:r>
-        <w:t>+Hậu điều kiện</w:t>
+        <w:t>USE CASE Truy cập hồ sơ bệnh án</w:t>
       </w:r>
     </w:p>
     <w:p>
@@ -1438,11 +1761,11 @@
         <w:pStyle w:val="ListParagraph"/>
         <w:numPr>
           <w:ilvl w:val="0"/>
-          <w:numId w:val="2"/>
+          <w:numId w:val="6"/>
         </w:numPr>
       </w:pPr>
       <w:r>
-        <w:t>Chỉnh sửa tài khoản</w:t>
+        <w:t>Tìm kiếm hồ sơ</w:t>
       </w:r>
     </w:p>
     <w:p>
@@ -1516,11 +1839,11 @@
         <w:pStyle w:val="ListParagraph"/>
         <w:numPr>
           <w:ilvl w:val="0"/>
-          <w:numId w:val="2"/>
+          <w:numId w:val="6"/>
         </w:numPr>
       </w:pPr>
       <w:r>
-        <w:t>Chỉnh sửa tài khoản</w:t>
+        <w:t>Xem hồ sơ bệnh án</w:t>
       </w:r>
     </w:p>
     <w:p>
@@ -1594,11 +1917,11 @@
         <w:pStyle w:val="ListParagraph"/>
         <w:numPr>
           <w:ilvl w:val="0"/>
-          <w:numId w:val="2"/>
+          <w:numId w:val="6"/>
         </w:numPr>
       </w:pPr>
       <w:r>
-        <w:t>Chỉnh sửa tài khoản</w:t>
+        <w:t>Tạo mới hồ sơ</w:t>
       </w:r>
     </w:p>
     <w:p>
@@ -1626,26 +1949,26 @@
         <w:ind w:left="1440"/>
       </w:pPr>
       <w:r>
+        <w:tab/>
+        <w:t>Actor:</w:t>
+      </w:r>
+    </w:p>
+    <w:p>
+      <w:pPr>
+        <w:pStyle w:val="ListParagraph"/>
+        <w:ind w:left="1440"/>
+      </w:pPr>
+      <w:r>
+        <w:t>+Dòng sự kiện</w:t>
+      </w:r>
+    </w:p>
+    <w:p>
+      <w:pPr>
+        <w:pStyle w:val="ListParagraph"/>
+        <w:ind w:left="1440"/>
+      </w:pPr>
+      <w:r>
         <w:lastRenderedPageBreak/>
-        <w:tab/>
-        <w:t>Actor:</w:t>
-      </w:r>
-    </w:p>
-    <w:p>
-      <w:pPr>
-        <w:pStyle w:val="ListParagraph"/>
-        <w:ind w:left="1440"/>
-      </w:pPr>
-      <w:r>
-        <w:t>+Dòng sự kiện</w:t>
-      </w:r>
-    </w:p>
-    <w:p>
-      <w:pPr>
-        <w:pStyle w:val="ListParagraph"/>
-        <w:ind w:left="1440"/>
-      </w:pPr>
-      <w:r>
         <w:tab/>
         <w:t>-Dòng sự kiện chính</w:t>
       </w:r>
@@ -1673,11 +1996,11 @@
         <w:pStyle w:val="ListParagraph"/>
         <w:numPr>
           <w:ilvl w:val="0"/>
-          <w:numId w:val="2"/>
+          <w:numId w:val="6"/>
         </w:numPr>
       </w:pPr>
       <w:r>
-        <w:t>Chỉnh sửa tài khoản</w:t>
+        <w:t>Chỉnh sửa hồ sơ bệnh án</w:t>
       </w:r>
     </w:p>
     <w:p>
@@ -1751,11 +2074,11 @@
         <w:pStyle w:val="ListParagraph"/>
         <w:numPr>
           <w:ilvl w:val="0"/>
-          <w:numId w:val="2"/>
+          <w:numId w:val="6"/>
         </w:numPr>
       </w:pPr>
       <w:r>
-        <w:t>Chỉnh sửa tài khoản</w:t>
+        <w:t>Xóa hồ sơ</w:t>
       </w:r>
     </w:p>
     <w:p>
@@ -1829,77 +2152,11 @@
         <w:pStyle w:val="ListParagraph"/>
         <w:numPr>
           <w:ilvl w:val="0"/>
-          <w:numId w:val="2"/>
+          <w:numId w:val="1"/>
         </w:numPr>
       </w:pPr>
       <w:r>
-        <w:t>Chỉnh sửa tài khoản</w:t>
-      </w:r>
-    </w:p>
-    <w:p>
-      <w:pPr>
-        <w:pStyle w:val="ListParagraph"/>
-        <w:ind w:left="1440"/>
-      </w:pPr>
-      <w:r>
-        <w:t>+Tóm tắt định danh</w:t>
-      </w:r>
-    </w:p>
-    <w:p>
-      <w:pPr>
-        <w:pStyle w:val="ListParagraph"/>
-        <w:ind w:left="1440"/>
-      </w:pPr>
-      <w:r>
-        <w:tab/>
-        <w:t>Tóm tắt:</w:t>
-      </w:r>
-    </w:p>
-    <w:p>
-      <w:pPr>
-        <w:pStyle w:val="ListParagraph"/>
-        <w:ind w:left="1440"/>
-      </w:pPr>
-      <w:r>
-        <w:tab/>
-        <w:t>Actor:</w:t>
-      </w:r>
-    </w:p>
-    <w:p>
-      <w:pPr>
-        <w:pStyle w:val="ListParagraph"/>
-        <w:ind w:left="1440"/>
-      </w:pPr>
-      <w:r>
-        <w:t>+Dòng sự kiện</w:t>
-      </w:r>
-    </w:p>
-    <w:p>
-      <w:pPr>
-        <w:pStyle w:val="ListParagraph"/>
-        <w:ind w:left="1440"/>
-      </w:pPr>
-      <w:r>
-        <w:tab/>
-        <w:t>-Dòng sự kiện chính</w:t>
-      </w:r>
-    </w:p>
-    <w:p>
-      <w:pPr>
-        <w:pStyle w:val="ListParagraph"/>
-        <w:ind w:left="1440"/>
-      </w:pPr>
-      <w:r>
-        <w:t>+Điều kiện tiên quyết</w:t>
-      </w:r>
-    </w:p>
-    <w:p>
-      <w:pPr>
-        <w:pStyle w:val="ListParagraph"/>
-        <w:ind w:left="1440"/>
-      </w:pPr>
-      <w:r>
-        <w:t>+Hậu điều kiện</w:t>
+        <w:t>Đặt lịch hẹn</w:t>
       </w:r>
     </w:p>
     <w:p>
@@ -1907,11 +2164,11 @@
         <w:pStyle w:val="ListParagraph"/>
         <w:numPr>
           <w:ilvl w:val="0"/>
-          <w:numId w:val="2"/>
+          <w:numId w:val="7"/>
         </w:numPr>
       </w:pPr>
       <w:r>
-        <w:t>Chỉnh sửa tài khoản</w:t>
+        <w:t>Yêu cầu lịch hẹn</w:t>
       </w:r>
     </w:p>
     <w:p>
@@ -1985,11 +2242,11 @@
         <w:pStyle w:val="ListParagraph"/>
         <w:numPr>
           <w:ilvl w:val="0"/>
-          <w:numId w:val="2"/>
+          <w:numId w:val="7"/>
         </w:numPr>
       </w:pPr>
       <w:r>
-        <w:t>Chỉnh sửa tài khoản</w:t>
+        <w:t>Đánh giá nhân viên</w:t>
       </w:r>
     </w:p>
     <w:p>
@@ -2055,7 +2312,6 @@
         <w:ind w:left="1440"/>
       </w:pPr>
       <w:r>
-        <w:lastRenderedPageBreak/>
         <w:t>+Hậu điều kiện</w:t>
       </w:r>
     </w:p>
@@ -2064,11 +2320,11 @@
         <w:pStyle w:val="ListParagraph"/>
         <w:numPr>
           <w:ilvl w:val="0"/>
-          <w:numId w:val="2"/>
+          <w:numId w:val="7"/>
         </w:numPr>
       </w:pPr>
       <w:r>
-        <w:t>Chỉnh sửa tài khoản</w:t>
+        <w:t>Phản hồi cuộc hẹn</w:t>
       </w:r>
     </w:p>
     <w:p>
@@ -2142,77 +2398,12 @@
         <w:pStyle w:val="ListParagraph"/>
         <w:numPr>
           <w:ilvl w:val="0"/>
-          <w:numId w:val="2"/>
+          <w:numId w:val="1"/>
         </w:numPr>
       </w:pPr>
       <w:r>
-        <w:t>Chỉnh sửa tài khoản</w:t>
-      </w:r>
-    </w:p>
-    <w:p>
-      <w:pPr>
-        <w:pStyle w:val="ListParagraph"/>
-        <w:ind w:left="1440"/>
-      </w:pPr>
-      <w:r>
-        <w:t>+Tóm tắt định danh</w:t>
-      </w:r>
-    </w:p>
-    <w:p>
-      <w:pPr>
-        <w:pStyle w:val="ListParagraph"/>
-        <w:ind w:left="1440"/>
-      </w:pPr>
-      <w:r>
-        <w:tab/>
-        <w:t>Tóm tắt:</w:t>
-      </w:r>
-    </w:p>
-    <w:p>
-      <w:pPr>
-        <w:pStyle w:val="ListParagraph"/>
-        <w:ind w:left="1440"/>
-      </w:pPr>
-      <w:r>
-        <w:tab/>
-        <w:t>Actor:</w:t>
-      </w:r>
-    </w:p>
-    <w:p>
-      <w:pPr>
-        <w:pStyle w:val="ListParagraph"/>
-        <w:ind w:left="1440"/>
-      </w:pPr>
-      <w:r>
-        <w:t>+Dòng sự kiện</w:t>
-      </w:r>
-    </w:p>
-    <w:p>
-      <w:pPr>
-        <w:pStyle w:val="ListParagraph"/>
-        <w:ind w:left="1440"/>
-      </w:pPr>
-      <w:r>
-        <w:tab/>
-        <w:t>-Dòng sự kiện chính</w:t>
-      </w:r>
-    </w:p>
-    <w:p>
-      <w:pPr>
-        <w:pStyle w:val="ListParagraph"/>
-        <w:ind w:left="1440"/>
-      </w:pPr>
-      <w:r>
-        <w:t>+Điều kiện tiên quyết</w:t>
-      </w:r>
-    </w:p>
-    <w:p>
-      <w:pPr>
-        <w:pStyle w:val="ListParagraph"/>
-        <w:ind w:left="1440"/>
-      </w:pPr>
-      <w:r>
-        <w:t>+Hậu điều kiện</w:t>
+        <w:lastRenderedPageBreak/>
+        <w:t>USE CASE Tham gia diễn đàn</w:t>
       </w:r>
     </w:p>
     <w:p>
@@ -2220,11 +2411,11 @@
         <w:pStyle w:val="ListParagraph"/>
         <w:numPr>
           <w:ilvl w:val="0"/>
-          <w:numId w:val="2"/>
+          <w:numId w:val="8"/>
         </w:numPr>
       </w:pPr>
       <w:r>
-        <w:t>Chỉnh sửa tài khoản</w:t>
+        <w:t>Đặt câu hỏi</w:t>
       </w:r>
     </w:p>
     <w:p>
@@ -2298,11 +2489,11 @@
         <w:pStyle w:val="ListParagraph"/>
         <w:numPr>
           <w:ilvl w:val="0"/>
-          <w:numId w:val="2"/>
+          <w:numId w:val="8"/>
         </w:numPr>
       </w:pPr>
       <w:r>
-        <w:t>Chỉnh sửa tài khoản</w:t>
+        <w:t>Viết bài</w:t>
       </w:r>
     </w:p>
     <w:p>
@@ -2376,11 +2567,11 @@
         <w:pStyle w:val="ListParagraph"/>
         <w:numPr>
           <w:ilvl w:val="0"/>
-          <w:numId w:val="2"/>
+          <w:numId w:val="8"/>
         </w:numPr>
       </w:pPr>
       <w:r>
-        <w:t>Chỉnh sửa tài khoản</w:t>
+        <w:t>Bình luận bài viết</w:t>
       </w:r>
     </w:p>
     <w:p>
@@ -2454,11 +2645,11 @@
         <w:pStyle w:val="ListParagraph"/>
         <w:numPr>
           <w:ilvl w:val="0"/>
-          <w:numId w:val="2"/>
+          <w:numId w:val="8"/>
         </w:numPr>
       </w:pPr>
       <w:r>
-        <w:t>Chỉnh sửa tài khoản</w:t>
+        <w:t>Trả lời câu hỏi</w:t>
       </w:r>
     </w:p>
     <w:p>
@@ -2486,7 +2677,6 @@
         <w:ind w:left="1440"/>
       </w:pPr>
       <w:r>
-        <w:lastRenderedPageBreak/>
         <w:tab/>
         <w:t>Actor:</w:t>
       </w:r>
@@ -2533,11 +2723,11 @@
         <w:pStyle w:val="ListParagraph"/>
         <w:numPr>
           <w:ilvl w:val="0"/>
-          <w:numId w:val="2"/>
+          <w:numId w:val="8"/>
         </w:numPr>
       </w:pPr>
       <w:r>
-        <w:t>Chỉnh sửa tài khoản</w:t>
+        <w:t>Đánh giá câu hỏi</w:t>
       </w:r>
     </w:p>
     <w:p>
@@ -2611,11 +2801,11 @@
         <w:pStyle w:val="ListParagraph"/>
         <w:numPr>
           <w:ilvl w:val="0"/>
-          <w:numId w:val="2"/>
+          <w:numId w:val="8"/>
         </w:numPr>
       </w:pPr>
       <w:r>
-        <w:t>Chỉnh sửa tài khoản</w:t>
+        <w:t>Đánh giá bài viết</w:t>
       </w:r>
     </w:p>
     <w:p>
@@ -2643,6 +2833,7 @@
         <w:ind w:left="1440"/>
       </w:pPr>
       <w:r>
+        <w:lastRenderedPageBreak/>
         <w:tab/>
         <w:t>Actor:</w:t>
       </w:r>
@@ -2687,10 +2878,320 @@
     <w:p>
       <w:pPr>
         <w:pStyle w:val="ListParagraph"/>
-        <w:ind w:left="1440"/>
-      </w:pPr>
-      <w:bookmarkStart w:id="0" w:name="_GoBack"/>
-      <w:bookmarkEnd w:id="0"/>
+        <w:numPr>
+          <w:ilvl w:val="0"/>
+          <w:numId w:val="8"/>
+        </w:numPr>
+      </w:pPr>
+      <w:r>
+        <w:t>Sửa câu hỏi</w:t>
+      </w:r>
+    </w:p>
+    <w:p>
+      <w:pPr>
+        <w:pStyle w:val="ListParagraph"/>
+        <w:ind w:left="1440"/>
+      </w:pPr>
+      <w:r>
+        <w:t>+Tóm tắt định danh</w:t>
+      </w:r>
+    </w:p>
+    <w:p>
+      <w:pPr>
+        <w:pStyle w:val="ListParagraph"/>
+        <w:ind w:left="1440"/>
+      </w:pPr>
+      <w:r>
+        <w:tab/>
+        <w:t>Tóm tắt:</w:t>
+      </w:r>
+    </w:p>
+    <w:p>
+      <w:pPr>
+        <w:pStyle w:val="ListParagraph"/>
+        <w:ind w:left="1440"/>
+      </w:pPr>
+      <w:r>
+        <w:tab/>
+        <w:t>Actor:</w:t>
+      </w:r>
+    </w:p>
+    <w:p>
+      <w:pPr>
+        <w:pStyle w:val="ListParagraph"/>
+        <w:ind w:left="1440"/>
+      </w:pPr>
+      <w:r>
+        <w:t>+Dòng sự kiện</w:t>
+      </w:r>
+    </w:p>
+    <w:p>
+      <w:pPr>
+        <w:pStyle w:val="ListParagraph"/>
+        <w:ind w:left="1440"/>
+      </w:pPr>
+      <w:r>
+        <w:tab/>
+        <w:t>-Dòng sự kiện chính</w:t>
+      </w:r>
+    </w:p>
+    <w:p>
+      <w:pPr>
+        <w:pStyle w:val="ListParagraph"/>
+        <w:ind w:left="1440"/>
+      </w:pPr>
+      <w:r>
+        <w:t>+Điều kiện tiên quyết</w:t>
+      </w:r>
+    </w:p>
+    <w:p>
+      <w:pPr>
+        <w:pStyle w:val="ListParagraph"/>
+        <w:ind w:left="1440"/>
+      </w:pPr>
+      <w:r>
+        <w:t>+Hậu điều kiện</w:t>
+      </w:r>
+    </w:p>
+    <w:p>
+      <w:pPr>
+        <w:pStyle w:val="ListParagraph"/>
+        <w:numPr>
+          <w:ilvl w:val="0"/>
+          <w:numId w:val="8"/>
+        </w:numPr>
+      </w:pPr>
+      <w:r>
+        <w:t>Sửa bài viết</w:t>
+      </w:r>
+    </w:p>
+    <w:p>
+      <w:pPr>
+        <w:pStyle w:val="ListParagraph"/>
+        <w:ind w:left="1440"/>
+      </w:pPr>
+      <w:r>
+        <w:t>+Tóm tắt định danh</w:t>
+      </w:r>
+    </w:p>
+    <w:p>
+      <w:pPr>
+        <w:pStyle w:val="ListParagraph"/>
+        <w:ind w:left="1440"/>
+      </w:pPr>
+      <w:r>
+        <w:tab/>
+        <w:t>Tóm tắt:</w:t>
+      </w:r>
+    </w:p>
+    <w:p>
+      <w:pPr>
+        <w:pStyle w:val="ListParagraph"/>
+        <w:ind w:left="1440"/>
+      </w:pPr>
+      <w:r>
+        <w:tab/>
+        <w:t>Actor:</w:t>
+      </w:r>
+    </w:p>
+    <w:p>
+      <w:pPr>
+        <w:pStyle w:val="ListParagraph"/>
+        <w:ind w:left="1440"/>
+      </w:pPr>
+      <w:r>
+        <w:t>+Dòng sự kiện</w:t>
+      </w:r>
+    </w:p>
+    <w:p>
+      <w:pPr>
+        <w:pStyle w:val="ListParagraph"/>
+        <w:ind w:left="1440"/>
+      </w:pPr>
+      <w:r>
+        <w:tab/>
+        <w:t>-Dòng sự kiện chính</w:t>
+      </w:r>
+    </w:p>
+    <w:p>
+      <w:pPr>
+        <w:pStyle w:val="ListParagraph"/>
+        <w:ind w:left="1440"/>
+      </w:pPr>
+      <w:r>
+        <w:t>+Điều kiện tiên quyết</w:t>
+      </w:r>
+    </w:p>
+    <w:p>
+      <w:pPr>
+        <w:pStyle w:val="ListParagraph"/>
+        <w:ind w:left="1440"/>
+      </w:pPr>
+      <w:r>
+        <w:t>+Hậu điều kiện</w:t>
+      </w:r>
+    </w:p>
+    <w:p>
+      <w:pPr>
+        <w:pStyle w:val="ListParagraph"/>
+        <w:numPr>
+          <w:ilvl w:val="0"/>
+          <w:numId w:val="8"/>
+        </w:numPr>
+      </w:pPr>
+      <w:r>
+        <w:t>Xóa câu hỏi</w:t>
+      </w:r>
+    </w:p>
+    <w:p>
+      <w:pPr>
+        <w:pStyle w:val="ListParagraph"/>
+        <w:ind w:left="1440"/>
+      </w:pPr>
+      <w:r>
+        <w:t>+Tóm tắt định danh</w:t>
+      </w:r>
+    </w:p>
+    <w:p>
+      <w:pPr>
+        <w:pStyle w:val="ListParagraph"/>
+        <w:ind w:left="1440"/>
+      </w:pPr>
+      <w:r>
+        <w:tab/>
+        <w:t>Tóm tắt:</w:t>
+      </w:r>
+    </w:p>
+    <w:p>
+      <w:pPr>
+        <w:pStyle w:val="ListParagraph"/>
+        <w:ind w:left="1440"/>
+      </w:pPr>
+      <w:r>
+        <w:tab/>
+        <w:t>Actor:</w:t>
+      </w:r>
+    </w:p>
+    <w:p>
+      <w:pPr>
+        <w:pStyle w:val="ListParagraph"/>
+        <w:ind w:left="1440"/>
+      </w:pPr>
+      <w:r>
+        <w:t>+Dòng sự kiện</w:t>
+      </w:r>
+    </w:p>
+    <w:p>
+      <w:pPr>
+        <w:pStyle w:val="ListParagraph"/>
+        <w:ind w:left="1440"/>
+      </w:pPr>
+      <w:r>
+        <w:tab/>
+        <w:t>-Dòng sự kiện chính</w:t>
+      </w:r>
+    </w:p>
+    <w:p>
+      <w:pPr>
+        <w:pStyle w:val="ListParagraph"/>
+        <w:ind w:left="1440"/>
+      </w:pPr>
+      <w:r>
+        <w:t>+Điều kiện tiên quyết</w:t>
+      </w:r>
+    </w:p>
+    <w:p>
+      <w:pPr>
+        <w:pStyle w:val="ListParagraph"/>
+        <w:ind w:left="1440"/>
+      </w:pPr>
+      <w:r>
+        <w:t>+Hậu điều kiện</w:t>
+      </w:r>
+    </w:p>
+    <w:p>
+      <w:pPr>
+        <w:pStyle w:val="ListParagraph"/>
+        <w:numPr>
+          <w:ilvl w:val="0"/>
+          <w:numId w:val="8"/>
+        </w:numPr>
+      </w:pPr>
+      <w:r>
+        <w:t>Xóa bài viết</w:t>
+      </w:r>
+    </w:p>
+    <w:p>
+      <w:pPr>
+        <w:pStyle w:val="ListParagraph"/>
+        <w:ind w:left="1440"/>
+      </w:pPr>
+      <w:r>
+        <w:t>+Tóm tắt định danh</w:t>
+      </w:r>
+    </w:p>
+    <w:p>
+      <w:pPr>
+        <w:pStyle w:val="ListParagraph"/>
+        <w:ind w:left="1440"/>
+      </w:pPr>
+      <w:r>
+        <w:tab/>
+        <w:t>Tóm tắt:</w:t>
+      </w:r>
+    </w:p>
+    <w:p>
+      <w:pPr>
+        <w:pStyle w:val="ListParagraph"/>
+        <w:ind w:left="1440"/>
+      </w:pPr>
+      <w:r>
+        <w:tab/>
+        <w:t>Actor:</w:t>
+      </w:r>
+    </w:p>
+    <w:p>
+      <w:pPr>
+        <w:pStyle w:val="ListParagraph"/>
+        <w:ind w:left="1440"/>
+      </w:pPr>
+      <w:r>
+        <w:t>+Dòng sự kiện</w:t>
+      </w:r>
+    </w:p>
+    <w:p>
+      <w:pPr>
+        <w:pStyle w:val="ListParagraph"/>
+        <w:ind w:left="1440"/>
+      </w:pPr>
+      <w:r>
+        <w:tab/>
+        <w:t>-Dòng sự kiện chính</w:t>
+      </w:r>
+    </w:p>
+    <w:p>
+      <w:pPr>
+        <w:pStyle w:val="ListParagraph"/>
+        <w:ind w:left="1440"/>
+      </w:pPr>
+      <w:r>
+        <w:t>+Điều kiện tiên quyết</w:t>
+      </w:r>
+    </w:p>
+    <w:p>
+      <w:pPr>
+        <w:pStyle w:val="ListParagraph"/>
+        <w:ind w:left="1440"/>
+      </w:pPr>
+      <w:r>
+        <w:t>+Hậu điều kiện</w:t>
+      </w:r>
+    </w:p>
+    <w:p>
+      <w:pPr>
+        <w:pStyle w:val="ListParagraph"/>
+        <w:ind w:left="1440"/>
+      </w:pPr>
     </w:p>
     <w:sectPr>
       <w:pgSz w:w="12240" w:h="15840"/>
@@ -2703,8 +3204,186 @@
 </file>
 
 <file path=word/numbering.xml><?xml version="1.0" encoding="utf-8"?>
-<w:numbering xmlns:wpc="http://schemas.microsoft.com/office/word/2010/wordprocessingCanvas" xmlns:cx="http://schemas.microsoft.com/office/drawing/2014/chartex" xmlns:mc="http://schemas.openxmlformats.org/markup-compatibility/2006" xmlns:o="urn:schemas-microsoft-com:office:office" xmlns:r="http://schemas.openxmlformats.org/officeDocument/2006/relationships" xmlns:m="http://schemas.openxmlformats.org/officeDocument/2006/math" xmlns:v="urn:schemas-microsoft-com:vml" xmlns:wp14="http://schemas.microsoft.com/office/word/2010/wordprocessingDrawing" xmlns:wp="http://schemas.openxmlformats.org/drawingml/2006/wordprocessingDrawing" xmlns:w10="urn:schemas-microsoft-com:office:word" xmlns:w="http://schemas.openxmlformats.org/wordprocessingml/2006/main" xmlns:w14="http://schemas.microsoft.com/office/word/2010/wordml" xmlns:w15="http://schemas.microsoft.com/office/word/2012/wordml" xmlns:w16se="http://schemas.microsoft.com/office/word/2015/wordml/symex" xmlns:wpg="http://schemas.microsoft.com/office/word/2010/wordprocessingGroup" xmlns:wpi="http://schemas.microsoft.com/office/word/2010/wordprocessingInk" xmlns:wne="http://schemas.microsoft.com/office/word/2006/wordml" xmlns:wps="http://schemas.microsoft.com/office/word/2010/wordprocessingShape" mc:Ignorable="w14 w15 w16se wp14">
-  <w:abstractNum w:abstractNumId="0" w15:restartNumberingAfterBreak="0">
+<w:numbering xmlns:wpc="http://schemas.microsoft.com/office/word/2010/wordprocessingCanvas" xmlns:mc="http://schemas.openxmlformats.org/markup-compatibility/2006" xmlns:o="urn:schemas-microsoft-com:office:office" xmlns:r="http://schemas.openxmlformats.org/officeDocument/2006/relationships" xmlns:m="http://schemas.openxmlformats.org/officeDocument/2006/math" xmlns:v="urn:schemas-microsoft-com:vml" xmlns:wp14="http://schemas.microsoft.com/office/word/2010/wordprocessingDrawing" xmlns:wp="http://schemas.openxmlformats.org/drawingml/2006/wordprocessingDrawing" xmlns:w10="urn:schemas-microsoft-com:office:word" xmlns:w="http://schemas.openxmlformats.org/wordprocessingml/2006/main" xmlns:w14="http://schemas.microsoft.com/office/word/2010/wordml" xmlns:w15="http://schemas.microsoft.com/office/word/2012/wordml" xmlns:wpg="http://schemas.microsoft.com/office/word/2010/wordprocessingGroup" xmlns:wpi="http://schemas.microsoft.com/office/word/2010/wordprocessingInk" xmlns:wne="http://schemas.microsoft.com/office/word/2006/wordml" xmlns:wps="http://schemas.microsoft.com/office/word/2010/wordprocessingShape" mc:Ignorable="w14 w15 wp14">
+  <w:abstractNum w:abstractNumId="0">
+    <w:nsid w:val="00E85FA8"/>
+    <w:multiLevelType w:val="hybridMultilevel"/>
+    <w:tmpl w:val="9176E956"/>
+    <w:lvl w:ilvl="0" w:tplc="A99090B2">
+      <w:start w:val="1"/>
+      <w:numFmt w:val="decimal"/>
+      <w:lvlText w:val="%1."/>
+      <w:lvlJc w:val="left"/>
+      <w:pPr>
+        <w:ind w:left="1440" w:hanging="360"/>
+      </w:pPr>
+      <w:rPr>
+        <w:rFonts w:hint="default"/>
+      </w:rPr>
+    </w:lvl>
+    <w:lvl w:ilvl="1" w:tplc="04090019" w:tentative="1">
+      <w:start w:val="1"/>
+      <w:numFmt w:val="lowerLetter"/>
+      <w:lvlText w:val="%2."/>
+      <w:lvlJc w:val="left"/>
+      <w:pPr>
+        <w:ind w:left="2160" w:hanging="360"/>
+      </w:pPr>
+    </w:lvl>
+    <w:lvl w:ilvl="2" w:tplc="0409001B" w:tentative="1">
+      <w:start w:val="1"/>
+      <w:numFmt w:val="lowerRoman"/>
+      <w:lvlText w:val="%3."/>
+      <w:lvlJc w:val="right"/>
+      <w:pPr>
+        <w:ind w:left="2880" w:hanging="180"/>
+      </w:pPr>
+    </w:lvl>
+    <w:lvl w:ilvl="3" w:tplc="0409000F" w:tentative="1">
+      <w:start w:val="1"/>
+      <w:numFmt w:val="decimal"/>
+      <w:lvlText w:val="%4."/>
+      <w:lvlJc w:val="left"/>
+      <w:pPr>
+        <w:ind w:left="3600" w:hanging="360"/>
+      </w:pPr>
+    </w:lvl>
+    <w:lvl w:ilvl="4" w:tplc="04090019" w:tentative="1">
+      <w:start w:val="1"/>
+      <w:numFmt w:val="lowerLetter"/>
+      <w:lvlText w:val="%5."/>
+      <w:lvlJc w:val="left"/>
+      <w:pPr>
+        <w:ind w:left="4320" w:hanging="360"/>
+      </w:pPr>
+    </w:lvl>
+    <w:lvl w:ilvl="5" w:tplc="0409001B" w:tentative="1">
+      <w:start w:val="1"/>
+      <w:numFmt w:val="lowerRoman"/>
+      <w:lvlText w:val="%6."/>
+      <w:lvlJc w:val="right"/>
+      <w:pPr>
+        <w:ind w:left="5040" w:hanging="180"/>
+      </w:pPr>
+    </w:lvl>
+    <w:lvl w:ilvl="6" w:tplc="0409000F" w:tentative="1">
+      <w:start w:val="1"/>
+      <w:numFmt w:val="decimal"/>
+      <w:lvlText w:val="%7."/>
+      <w:lvlJc w:val="left"/>
+      <w:pPr>
+        <w:ind w:left="5760" w:hanging="360"/>
+      </w:pPr>
+    </w:lvl>
+    <w:lvl w:ilvl="7" w:tplc="04090019" w:tentative="1">
+      <w:start w:val="1"/>
+      <w:numFmt w:val="lowerLetter"/>
+      <w:lvlText w:val="%8."/>
+      <w:lvlJc w:val="left"/>
+      <w:pPr>
+        <w:ind w:left="6480" w:hanging="360"/>
+      </w:pPr>
+    </w:lvl>
+    <w:lvl w:ilvl="8" w:tplc="0409001B" w:tentative="1">
+      <w:start w:val="1"/>
+      <w:numFmt w:val="lowerRoman"/>
+      <w:lvlText w:val="%9."/>
+      <w:lvlJc w:val="right"/>
+      <w:pPr>
+        <w:ind w:left="7200" w:hanging="180"/>
+      </w:pPr>
+    </w:lvl>
+  </w:abstractNum>
+  <w:abstractNum w:abstractNumId="1">
+    <w:nsid w:val="0F044FE9"/>
+    <w:multiLevelType w:val="hybridMultilevel"/>
+    <w:tmpl w:val="6832D13A"/>
+    <w:lvl w:ilvl="0" w:tplc="BB96102A">
+      <w:start w:val="1"/>
+      <w:numFmt w:val="decimal"/>
+      <w:lvlText w:val="%1."/>
+      <w:lvlJc w:val="left"/>
+      <w:pPr>
+        <w:ind w:left="1800" w:hanging="360"/>
+      </w:pPr>
+      <w:rPr>
+        <w:rFonts w:hint="default"/>
+      </w:rPr>
+    </w:lvl>
+    <w:lvl w:ilvl="1" w:tplc="04090019" w:tentative="1">
+      <w:start w:val="1"/>
+      <w:numFmt w:val="lowerLetter"/>
+      <w:lvlText w:val="%2."/>
+      <w:lvlJc w:val="left"/>
+      <w:pPr>
+        <w:ind w:left="2520" w:hanging="360"/>
+      </w:pPr>
+    </w:lvl>
+    <w:lvl w:ilvl="2" w:tplc="0409001B" w:tentative="1">
+      <w:start w:val="1"/>
+      <w:numFmt w:val="lowerRoman"/>
+      <w:lvlText w:val="%3."/>
+      <w:lvlJc w:val="right"/>
+      <w:pPr>
+        <w:ind w:left="3240" w:hanging="180"/>
+      </w:pPr>
+    </w:lvl>
+    <w:lvl w:ilvl="3" w:tplc="0409000F" w:tentative="1">
+      <w:start w:val="1"/>
+      <w:numFmt w:val="decimal"/>
+      <w:lvlText w:val="%4."/>
+      <w:lvlJc w:val="left"/>
+      <w:pPr>
+        <w:ind w:left="3960" w:hanging="360"/>
+      </w:pPr>
+    </w:lvl>
+    <w:lvl w:ilvl="4" w:tplc="04090019" w:tentative="1">
+      <w:start w:val="1"/>
+      <w:numFmt w:val="lowerLetter"/>
+      <w:lvlText w:val="%5."/>
+      <w:lvlJc w:val="left"/>
+      <w:pPr>
+        <w:ind w:left="4680" w:hanging="360"/>
+      </w:pPr>
+    </w:lvl>
+    <w:lvl w:ilvl="5" w:tplc="0409001B" w:tentative="1">
+      <w:start w:val="1"/>
+      <w:numFmt w:val="lowerRoman"/>
+      <w:lvlText w:val="%6."/>
+      <w:lvlJc w:val="right"/>
+      <w:pPr>
+        <w:ind w:left="5400" w:hanging="180"/>
+      </w:pPr>
+    </w:lvl>
+    <w:lvl w:ilvl="6" w:tplc="0409000F" w:tentative="1">
+      <w:start w:val="1"/>
+      <w:numFmt w:val="decimal"/>
+      <w:lvlText w:val="%7."/>
+      <w:lvlJc w:val="left"/>
+      <w:pPr>
+        <w:ind w:left="6120" w:hanging="360"/>
+      </w:pPr>
+    </w:lvl>
+    <w:lvl w:ilvl="7" w:tplc="04090019" w:tentative="1">
+      <w:start w:val="1"/>
+      <w:numFmt w:val="lowerLetter"/>
+      <w:lvlText w:val="%8."/>
+      <w:lvlJc w:val="left"/>
+      <w:pPr>
+        <w:ind w:left="6840" w:hanging="360"/>
+      </w:pPr>
+    </w:lvl>
+    <w:lvl w:ilvl="8" w:tplc="0409001B" w:tentative="1">
+      <w:start w:val="1"/>
+      <w:numFmt w:val="lowerRoman"/>
+      <w:lvlText w:val="%9."/>
+      <w:lvlJc w:val="right"/>
+      <w:pPr>
+        <w:ind w:left="7560" w:hanging="180"/>
+      </w:pPr>
+    </w:lvl>
+  </w:abstractNum>
+  <w:abstractNum w:abstractNumId="2">
     <w:nsid w:val="1C75668D"/>
     <w:multiLevelType w:val="hybridMultilevel"/>
     <w:tmpl w:val="FABC8B58"/>
@@ -2793,7 +3472,7 @@
       </w:pPr>
     </w:lvl>
   </w:abstractNum>
-  <w:abstractNum w:abstractNumId="1" w15:restartNumberingAfterBreak="0">
+  <w:abstractNum w:abstractNumId="3">
     <w:nsid w:val="1EF14DF5"/>
     <w:multiLevelType w:val="hybridMultilevel"/>
     <w:tmpl w:val="3F02A05C"/>
@@ -2906,7 +3585,96 @@
       </w:rPr>
     </w:lvl>
   </w:abstractNum>
-  <w:abstractNum w:abstractNumId="2" w15:restartNumberingAfterBreak="0">
+  <w:abstractNum w:abstractNumId="4">
+    <w:nsid w:val="281E51D0"/>
+    <w:multiLevelType w:val="hybridMultilevel"/>
+    <w:tmpl w:val="145A0B0A"/>
+    <w:lvl w:ilvl="0" w:tplc="A170CC8E">
+      <w:start w:val="1"/>
+      <w:numFmt w:val="decimal"/>
+      <w:lvlText w:val="%1."/>
+      <w:lvlJc w:val="left"/>
+      <w:pPr>
+        <w:ind w:left="1800" w:hanging="360"/>
+      </w:pPr>
+      <w:rPr>
+        <w:rFonts w:hint="default"/>
+      </w:rPr>
+    </w:lvl>
+    <w:lvl w:ilvl="1" w:tplc="04090019" w:tentative="1">
+      <w:start w:val="1"/>
+      <w:numFmt w:val="lowerLetter"/>
+      <w:lvlText w:val="%2."/>
+      <w:lvlJc w:val="left"/>
+      <w:pPr>
+        <w:ind w:left="2520" w:hanging="360"/>
+      </w:pPr>
+    </w:lvl>
+    <w:lvl w:ilvl="2" w:tplc="0409001B" w:tentative="1">
+      <w:start w:val="1"/>
+      <w:numFmt w:val="lowerRoman"/>
+      <w:lvlText w:val="%3."/>
+      <w:lvlJc w:val="right"/>
+      <w:pPr>
+        <w:ind w:left="3240" w:hanging="180"/>
+      </w:pPr>
+    </w:lvl>
+    <w:lvl w:ilvl="3" w:tplc="0409000F" w:tentative="1">
+      <w:start w:val="1"/>
+      <w:numFmt w:val="decimal"/>
+      <w:lvlText w:val="%4."/>
+      <w:lvlJc w:val="left"/>
+      <w:pPr>
+        <w:ind w:left="3960" w:hanging="360"/>
+      </w:pPr>
+    </w:lvl>
+    <w:lvl w:ilvl="4" w:tplc="04090019" w:tentative="1">
+      <w:start w:val="1"/>
+      <w:numFmt w:val="lowerLetter"/>
+      <w:lvlText w:val="%5."/>
+      <w:lvlJc w:val="left"/>
+      <w:pPr>
+        <w:ind w:left="4680" w:hanging="360"/>
+      </w:pPr>
+    </w:lvl>
+    <w:lvl w:ilvl="5" w:tplc="0409001B" w:tentative="1">
+      <w:start w:val="1"/>
+      <w:numFmt w:val="lowerRoman"/>
+      <w:lvlText w:val="%6."/>
+      <w:lvlJc w:val="right"/>
+      <w:pPr>
+        <w:ind w:left="5400" w:hanging="180"/>
+      </w:pPr>
+    </w:lvl>
+    <w:lvl w:ilvl="6" w:tplc="0409000F" w:tentative="1">
+      <w:start w:val="1"/>
+      <w:numFmt w:val="decimal"/>
+      <w:lvlText w:val="%7."/>
+      <w:lvlJc w:val="left"/>
+      <w:pPr>
+        <w:ind w:left="6120" w:hanging="360"/>
+      </w:pPr>
+    </w:lvl>
+    <w:lvl w:ilvl="7" w:tplc="04090019" w:tentative="1">
+      <w:start w:val="1"/>
+      <w:numFmt w:val="lowerLetter"/>
+      <w:lvlText w:val="%8."/>
+      <w:lvlJc w:val="left"/>
+      <w:pPr>
+        <w:ind w:left="6840" w:hanging="360"/>
+      </w:pPr>
+    </w:lvl>
+    <w:lvl w:ilvl="8" w:tplc="0409001B" w:tentative="1">
+      <w:start w:val="1"/>
+      <w:numFmt w:val="lowerRoman"/>
+      <w:lvlText w:val="%9."/>
+      <w:lvlJc w:val="right"/>
+      <w:pPr>
+        <w:ind w:left="7560" w:hanging="180"/>
+      </w:pPr>
+    </w:lvl>
+  </w:abstractNum>
+  <w:abstractNum w:abstractNumId="5">
     <w:nsid w:val="427F3633"/>
     <w:multiLevelType w:val="hybridMultilevel"/>
     <w:tmpl w:val="BBD20F3C"/>
@@ -2995,7 +3763,7 @@
       </w:pPr>
     </w:lvl>
   </w:abstractNum>
-  <w:abstractNum w:abstractNumId="3" w15:restartNumberingAfterBreak="0">
+  <w:abstractNum w:abstractNumId="6">
     <w:nsid w:val="46736040"/>
     <w:multiLevelType w:val="hybridMultilevel"/>
     <w:tmpl w:val="5B0C5D94"/>
@@ -3108,23 +3876,124 @@
       </w:rPr>
     </w:lvl>
   </w:abstractNum>
+  <w:abstractNum w:abstractNumId="7">
+    <w:nsid w:val="4F245BBB"/>
+    <w:multiLevelType w:val="hybridMultilevel"/>
+    <w:tmpl w:val="0B36655A"/>
+    <w:lvl w:ilvl="0" w:tplc="40080376">
+      <w:start w:val="1"/>
+      <w:numFmt w:val="decimal"/>
+      <w:lvlText w:val="%1."/>
+      <w:lvlJc w:val="left"/>
+      <w:pPr>
+        <w:ind w:left="1800" w:hanging="360"/>
+      </w:pPr>
+      <w:rPr>
+        <w:rFonts w:hint="default"/>
+      </w:rPr>
+    </w:lvl>
+    <w:lvl w:ilvl="1" w:tplc="04090019" w:tentative="1">
+      <w:start w:val="1"/>
+      <w:numFmt w:val="lowerLetter"/>
+      <w:lvlText w:val="%2."/>
+      <w:lvlJc w:val="left"/>
+      <w:pPr>
+        <w:ind w:left="2520" w:hanging="360"/>
+      </w:pPr>
+    </w:lvl>
+    <w:lvl w:ilvl="2" w:tplc="0409001B" w:tentative="1">
+      <w:start w:val="1"/>
+      <w:numFmt w:val="lowerRoman"/>
+      <w:lvlText w:val="%3."/>
+      <w:lvlJc w:val="right"/>
+      <w:pPr>
+        <w:ind w:left="3240" w:hanging="180"/>
+      </w:pPr>
+    </w:lvl>
+    <w:lvl w:ilvl="3" w:tplc="0409000F" w:tentative="1">
+      <w:start w:val="1"/>
+      <w:numFmt w:val="decimal"/>
+      <w:lvlText w:val="%4."/>
+      <w:lvlJc w:val="left"/>
+      <w:pPr>
+        <w:ind w:left="3960" w:hanging="360"/>
+      </w:pPr>
+    </w:lvl>
+    <w:lvl w:ilvl="4" w:tplc="04090019" w:tentative="1">
+      <w:start w:val="1"/>
+      <w:numFmt w:val="lowerLetter"/>
+      <w:lvlText w:val="%5."/>
+      <w:lvlJc w:val="left"/>
+      <w:pPr>
+        <w:ind w:left="4680" w:hanging="360"/>
+      </w:pPr>
+    </w:lvl>
+    <w:lvl w:ilvl="5" w:tplc="0409001B" w:tentative="1">
+      <w:start w:val="1"/>
+      <w:numFmt w:val="lowerRoman"/>
+      <w:lvlText w:val="%6."/>
+      <w:lvlJc w:val="right"/>
+      <w:pPr>
+        <w:ind w:left="5400" w:hanging="180"/>
+      </w:pPr>
+    </w:lvl>
+    <w:lvl w:ilvl="6" w:tplc="0409000F" w:tentative="1">
+      <w:start w:val="1"/>
+      <w:numFmt w:val="decimal"/>
+      <w:lvlText w:val="%7."/>
+      <w:lvlJc w:val="left"/>
+      <w:pPr>
+        <w:ind w:left="6120" w:hanging="360"/>
+      </w:pPr>
+    </w:lvl>
+    <w:lvl w:ilvl="7" w:tplc="04090019" w:tentative="1">
+      <w:start w:val="1"/>
+      <w:numFmt w:val="lowerLetter"/>
+      <w:lvlText w:val="%8."/>
+      <w:lvlJc w:val="left"/>
+      <w:pPr>
+        <w:ind w:left="6840" w:hanging="360"/>
+      </w:pPr>
+    </w:lvl>
+    <w:lvl w:ilvl="8" w:tplc="0409001B" w:tentative="1">
+      <w:start w:val="1"/>
+      <w:numFmt w:val="lowerRoman"/>
+      <w:lvlText w:val="%9."/>
+      <w:lvlJc w:val="right"/>
+      <w:pPr>
+        <w:ind w:left="7560" w:hanging="180"/>
+      </w:pPr>
+    </w:lvl>
+  </w:abstractNum>
   <w:num w:numId="1">
+    <w:abstractNumId w:val="2"/>
+  </w:num>
+  <w:num w:numId="2">
+    <w:abstractNumId w:val="5"/>
+  </w:num>
+  <w:num w:numId="3">
+    <w:abstractNumId w:val="6"/>
+  </w:num>
+  <w:num w:numId="4">
+    <w:abstractNumId w:val="3"/>
+  </w:num>
+  <w:num w:numId="5">
     <w:abstractNumId w:val="0"/>
   </w:num>
-  <w:num w:numId="2">
-    <w:abstractNumId w:val="2"/>
+  <w:num w:numId="6">
+    <w:abstractNumId w:val="1"/>
   </w:num>
-  <w:num w:numId="3">
-    <w:abstractNumId w:val="3"/>
+  <w:num w:numId="7">
+    <w:abstractNumId w:val="4"/>
   </w:num>
-  <w:num w:numId="4">
-    <w:abstractNumId w:val="1"/>
+  <w:num w:numId="8">
+    <w:abstractNumId w:val="7"/>
   </w:num>
 </w:numbering>
 </file>
 
 <file path=word/styles.xml><?xml version="1.0" encoding="utf-8"?>
-<w:styles xmlns:mc="http://schemas.openxmlformats.org/markup-compatibility/2006" xmlns:r="http://schemas.openxmlformats.org/officeDocument/2006/relationships" xmlns:w="http://schemas.openxmlformats.org/wordprocessingml/2006/main" xmlns:w14="http://schemas.microsoft.com/office/word/2010/wordml" xmlns:w15="http://schemas.microsoft.com/office/word/2012/wordml" xmlns:w16se="http://schemas.microsoft.com/office/word/2015/wordml/symex" mc:Ignorable="w14 w15 w16se">
+<w:styles xmlns:mc="http://schemas.openxmlformats.org/markup-compatibility/2006" xmlns:r="http://schemas.openxmlformats.org/officeDocument/2006/relationships" xmlns:w="http://schemas.openxmlformats.org/wordprocessingml/2006/main" xmlns:w14="http://schemas.microsoft.com/office/word/2010/wordml" xmlns:w15="http://schemas.microsoft.com/office/word/2012/wordml" mc:Ignorable="w14 w15">
   <w:docDefaults>
     <w:rPrDefault>
       <w:rPr>

</xml_diff>

<commit_message>
update spec use case
</commit_message>
<xml_diff>
--- a/TechDocuments/DacTaUseCase.docx
+++ b/TechDocuments/DacTaUseCase.docx
@@ -1416,8 +1416,6 @@
         <w:tab/>
         <w:t>Nếu use case thành công, hệ thống loại bỏ tài khoản khỏi danh sách tài khoản trong hệ thống. Ngược lại hệ thống không thay đổi</w:t>
       </w:r>
-      <w:bookmarkStart w:id="0" w:name="_GoBack"/>
-      <w:bookmarkEnd w:id="0"/>
     </w:p>
     <w:p>
       <w:pPr>
@@ -2168,7 +2166,10 @@
         </w:numPr>
       </w:pPr>
       <w:r>
-        <w:t>Yêu cầu lịch hẹn</w:t>
+        <w:t>Đặt</w:t>
+      </w:r>
+      <w:r>
+        <w:t xml:space="preserve"> lịch hẹn</w:t>
       </w:r>
     </w:p>
     <w:p>
@@ -2189,6 +2190,9 @@
         <w:tab/>
         <w:t>Tóm tắt:</w:t>
       </w:r>
+      <w:r>
+        <w:t xml:space="preserve"> Use case này mô tả cách đặt lịch hẹn giữa khách hàng và bác sĩ trong hệ thống</w:t>
+      </w:r>
     </w:p>
     <w:p>
       <w:pPr>
@@ -2199,6 +2203,9 @@
         <w:tab/>
         <w:t>Actor:</w:t>
       </w:r>
+      <w:r>
+        <w:t xml:space="preserve"> Khách hàng, Bác sĩ </w:t>
+      </w:r>
     </w:p>
     <w:p>
       <w:pPr>
@@ -2218,7 +2225,88 @@
         <w:tab/>
         <w:t>-Dòng sự kiện chính</w:t>
       </w:r>
-    </w:p>
+      <w:r>
+        <w:t>: use case bắt đầu khi khách hàng muốn đặt lịch hẹn với bác sĩ</w:t>
+      </w:r>
+    </w:p>
+    <w:p>
+      <w:pPr>
+        <w:pStyle w:val="ListParagraph"/>
+        <w:ind w:left="1440"/>
+      </w:pPr>
+      <w:r>
+        <w:tab/>
+      </w:r>
+      <w:r>
+        <w:tab/>
+        <w:t>*</w:t>
+      </w:r>
+      <w:r>
+        <w:t>Hệ thống yêu cầu khách hàng nhập vào khoảng thời gian dự kiến, chọn bác sĩ trong hệ thống, và ghi chú cho tình hình của khách hàng.</w:t>
+      </w:r>
+    </w:p>
+    <w:p>
+      <w:pPr>
+        <w:pStyle w:val="ListParagraph"/>
+        <w:ind w:left="1440"/>
+      </w:pPr>
+      <w:r>
+        <w:tab/>
+      </w:r>
+      <w:r>
+        <w:tab/>
+        <w:t>*Hệ thống gửi thông tin cơ bản của khách hàng và các thông tin trên cho bác sĩ.</w:t>
+      </w:r>
+    </w:p>
+    <w:p>
+      <w:pPr>
+        <w:pStyle w:val="ListParagraph"/>
+        <w:ind w:left="1440"/>
+      </w:pPr>
+      <w:r>
+        <w:tab/>
+      </w:r>
+      <w:r>
+        <w:tab/>
+        <w:t>*Hệ thống hiển thị thông tin trong thông báo của tài khoản bác sĩ. Một trong các luồng phụ sau được thực hiện:</w:t>
+      </w:r>
+    </w:p>
+    <w:p>
+      <w:pPr>
+        <w:pStyle w:val="ListParagraph"/>
+        <w:ind w:left="1440"/>
+      </w:pPr>
+      <w:r>
+        <w:tab/>
+      </w:r>
+      <w:r>
+        <w:tab/>
+      </w:r>
+      <w:r>
+        <w:tab/>
+        <w:t>Nếu Bác sĩ chọn “Đồng ý lịch hẹn”, Luồng phụ “</w:t>
+      </w:r>
+      <w:r>
+        <w:t>Đồng ý lịch hẹn” được thực hiện: Hệ thống yêu cầu bác sĩ nhấn nút đồng ý. -&gt; Hệ thống hiển thị một thông báo cuộc hẹn được thiết lập thành công cho khách hàng.</w:t>
+      </w:r>
+    </w:p>
+    <w:p>
+      <w:pPr>
+        <w:pStyle w:val="ListParagraph"/>
+        <w:ind w:left="1440"/>
+      </w:pPr>
+      <w:r>
+        <w:tab/>
+      </w:r>
+      <w:r>
+        <w:tab/>
+      </w:r>
+      <w:r>
+        <w:tab/>
+        <w:t>Nếu Bác sĩ chọn “Hủy bỏ lịch hẹn”, Luồng phụ “Hủy bỏ lịch hẹn” được thực hiện: Hệ thống yêu cầu bác sĩ nhấn nút không đồng ý, đồng thời yêu cầu bác sĩ nhập một thông tin lý do hủy bỏ cuộc hẹn y tế. -&gt; Hệ thống hiển thị lý do cuộc hẹn y tế thất bại của bác sĩ cho khách hàng</w:t>
+      </w:r>
+    </w:p>
+    <w:p/>
     <w:p>
       <w:pPr>
         <w:pStyle w:val="ListParagraph"/>
@@ -2234,7 +2322,28 @@
         <w:ind w:left="1440"/>
       </w:pPr>
       <w:r>
+        <w:lastRenderedPageBreak/>
+        <w:tab/>
+        <w:t>Actor cần đăng nhập trước khi sử dụng use case này</w:t>
+      </w:r>
+    </w:p>
+    <w:p>
+      <w:pPr>
+        <w:pStyle w:val="ListParagraph"/>
+        <w:ind w:left="1440"/>
+      </w:pPr>
+      <w:r>
         <w:t>+Hậu điều kiện</w:t>
+      </w:r>
+    </w:p>
+    <w:p>
+      <w:pPr>
+        <w:pStyle w:val="ListParagraph"/>
+        <w:ind w:left="1440"/>
+      </w:pPr>
+      <w:r>
+        <w:tab/>
+        <w:t>Hệ thống lưu lại trạng thái của cuộc hẹn sau khi use case hoàn tất</w:t>
       </w:r>
     </w:p>
     <w:p>
@@ -2244,9 +2353,13 @@
           <w:ilvl w:val="0"/>
           <w:numId w:val="7"/>
         </w:numPr>
-      </w:pPr>
-      <w:r>
-        <w:t>Đánh giá nhân viên</w:t>
+        <w:ind w:left="1440"/>
+      </w:pPr>
+      <w:r>
+        <w:t xml:space="preserve">Đánh giá </w:t>
+      </w:r>
+      <w:r>
+        <w:t>Bác sĩ</w:t>
       </w:r>
     </w:p>
     <w:p>
@@ -2267,6 +2380,9 @@
         <w:tab/>
         <w:t>Tóm tắt:</w:t>
       </w:r>
+      <w:r>
+        <w:t xml:space="preserve"> Use case này mô tả cách khách hàng đánh giá cho bác sĩ trong hệ thống bệnh viện</w:t>
+      </w:r>
     </w:p>
     <w:p>
       <w:pPr>
@@ -2277,6 +2393,9 @@
         <w:tab/>
         <w:t>Actor:</w:t>
       </w:r>
+      <w:r>
+        <w:t xml:space="preserve"> Khách hàng</w:t>
+      </w:r>
     </w:p>
     <w:p>
       <w:pPr>
@@ -2296,6 +2415,35 @@
         <w:tab/>
         <w:t>-Dòng sự kiện chính</w:t>
       </w:r>
+      <w:r>
+        <w:t>: Bắt đầu khi khách hàng muốn đánh giá bác sĩ.</w:t>
+      </w:r>
+    </w:p>
+    <w:p>
+      <w:pPr>
+        <w:pStyle w:val="ListParagraph"/>
+        <w:ind w:left="1440"/>
+      </w:pPr>
+      <w:r>
+        <w:tab/>
+      </w:r>
+      <w:r>
+        <w:tab/>
+        <w:t>*Sauk hi actor chọn bác sĩ quan use case tìm kiếm nhân viên và thực hiện chức năng đánh giá, Hệ thống yêu cầu khách hàng chấm điểm đánh giá qua số sao đánh giá.</w:t>
+      </w:r>
+    </w:p>
+    <w:p>
+      <w:pPr>
+        <w:pStyle w:val="ListParagraph"/>
+        <w:ind w:left="1440"/>
+      </w:pPr>
+      <w:r>
+        <w:tab/>
+      </w:r>
+      <w:r>
+        <w:tab/>
+        <w:t>*Hệ thống ghi nhận điểm số của khách hàng đánh giá cho bác sĩ vào CSDL</w:t>
+      </w:r>
     </w:p>
     <w:p>
       <w:pPr>
@@ -2312,85 +2460,27 @@
         <w:ind w:left="1440"/>
       </w:pPr>
       <w:r>
+        <w:tab/>
+        <w:t>Khách hàng cần đăng nhập vào hệ thống</w:t>
+      </w:r>
+    </w:p>
+    <w:p>
+      <w:pPr>
+        <w:pStyle w:val="ListParagraph"/>
+        <w:ind w:left="1440"/>
+      </w:pPr>
+      <w:r>
         <w:t>+Hậu điều kiện</w:t>
       </w:r>
     </w:p>
     <w:p>
       <w:pPr>
         <w:pStyle w:val="ListParagraph"/>
-        <w:numPr>
-          <w:ilvl w:val="0"/>
-          <w:numId w:val="7"/>
-        </w:numPr>
-      </w:pPr>
-      <w:r>
-        <w:t>Phản hồi cuộc hẹn</w:t>
-      </w:r>
-    </w:p>
-    <w:p>
-      <w:pPr>
-        <w:pStyle w:val="ListParagraph"/>
-        <w:ind w:left="1440"/>
-      </w:pPr>
-      <w:r>
-        <w:t>+Tóm tắt định danh</w:t>
-      </w:r>
-    </w:p>
-    <w:p>
-      <w:pPr>
-        <w:pStyle w:val="ListParagraph"/>
-        <w:ind w:left="1440"/>
-      </w:pPr>
-      <w:r>
-        <w:tab/>
-        <w:t>Tóm tắt:</w:t>
-      </w:r>
-    </w:p>
-    <w:p>
-      <w:pPr>
-        <w:pStyle w:val="ListParagraph"/>
-        <w:ind w:left="1440"/>
-      </w:pPr>
-      <w:r>
-        <w:tab/>
-        <w:t>Actor:</w:t>
-      </w:r>
-    </w:p>
-    <w:p>
-      <w:pPr>
-        <w:pStyle w:val="ListParagraph"/>
-        <w:ind w:left="1440"/>
-      </w:pPr>
-      <w:r>
-        <w:t>+Dòng sự kiện</w:t>
-      </w:r>
-    </w:p>
-    <w:p>
-      <w:pPr>
-        <w:pStyle w:val="ListParagraph"/>
-        <w:ind w:left="1440"/>
-      </w:pPr>
-      <w:r>
-        <w:tab/>
-        <w:t>-Dòng sự kiện chính</w:t>
-      </w:r>
-    </w:p>
-    <w:p>
-      <w:pPr>
-        <w:pStyle w:val="ListParagraph"/>
-        <w:ind w:left="1440"/>
-      </w:pPr>
-      <w:r>
-        <w:t>+Điều kiện tiên quyết</w:t>
-      </w:r>
-    </w:p>
-    <w:p>
-      <w:pPr>
-        <w:pStyle w:val="ListParagraph"/>
-        <w:ind w:left="1440"/>
-      </w:pPr>
-      <w:r>
-        <w:t>+Hậu điều kiện</w:t>
+        <w:ind w:left="1440"/>
+      </w:pPr>
+      <w:r>
+        <w:tab/>
+        <w:t>Nếu use case thực hiện thành công, Hệ thống cập nhập thông tin về đánh giá cho bác sĩ.</w:t>
       </w:r>
     </w:p>
     <w:p>
@@ -2402,7 +2492,6 @@
         </w:numPr>
       </w:pPr>
       <w:r>
-        <w:lastRenderedPageBreak/>
         <w:t>USE CASE Tham gia diễn đàn</w:t>
       </w:r>
     </w:p>
@@ -2436,6 +2525,9 @@
         <w:tab/>
         <w:t>Tóm tắt:</w:t>
       </w:r>
+      <w:r>
+        <w:t xml:space="preserve"> Use case này mô tả cách khách hàng đưa ra một câu hỏi trên diễn đàn</w:t>
+      </w:r>
     </w:p>
     <w:p>
       <w:pPr>
@@ -2446,6 +2538,9 @@
         <w:tab/>
         <w:t>Actor:</w:t>
       </w:r>
+      <w:r>
+        <w:t xml:space="preserve"> Khách hàng</w:t>
+      </w:r>
     </w:p>
     <w:p>
       <w:pPr>
@@ -2465,6 +2560,35 @@
         <w:tab/>
         <w:t>-Dòng sự kiện chính</w:t>
       </w:r>
+      <w:r>
+        <w:t>: use case này bắt đầu thi khách hàng muốn đăng lên một câu hỏi:</w:t>
+      </w:r>
+    </w:p>
+    <w:p>
+      <w:pPr>
+        <w:pStyle w:val="ListParagraph"/>
+        <w:ind w:left="1440"/>
+      </w:pPr>
+      <w:r>
+        <w:tab/>
+      </w:r>
+      <w:r>
+        <w:tab/>
+        <w:t>*Hệ thống yêu cầu actor nhập vào một câu hỏi về y tế và xác nhận đăng câu hỏi.</w:t>
+      </w:r>
+    </w:p>
+    <w:p>
+      <w:pPr>
+        <w:pStyle w:val="ListParagraph"/>
+        <w:ind w:left="1440"/>
+      </w:pPr>
+      <w:r>
+        <w:tab/>
+      </w:r>
+      <w:r>
+        <w:tab/>
+        <w:t>*Hệ thống hiển thị câu hỏi trên diễn đàn.</w:t>
+      </w:r>
     </w:p>
     <w:p>
       <w:pPr>
@@ -2481,7 +2605,27 @@
         <w:ind w:left="1440"/>
       </w:pPr>
       <w:r>
+        <w:tab/>
+        <w:t>Người dùng cần đăng nhập vào hệ thống với quyền khách hàng</w:t>
+      </w:r>
+    </w:p>
+    <w:p>
+      <w:pPr>
+        <w:pStyle w:val="ListParagraph"/>
+        <w:ind w:left="1440"/>
+      </w:pPr>
+      <w:r>
         <w:t>+Hậu điều kiện</w:t>
+      </w:r>
+    </w:p>
+    <w:p>
+      <w:pPr>
+        <w:pStyle w:val="ListParagraph"/>
+        <w:ind w:left="1440"/>
+      </w:pPr>
+      <w:r>
+        <w:tab/>
+        <w:t>Use case thực hiện thành công sẽ lưu trữ câu hỏi của khách hàng trong CSDL, ngược lại hệ thống không thay đổi</w:t>
       </w:r>
     </w:p>
     <w:p>
@@ -2514,6 +2658,9 @@
         <w:tab/>
         <w:t>Tóm tắt:</w:t>
       </w:r>
+      <w:r>
+        <w:t xml:space="preserve"> Use case này mô tả cách bác sĩ đăng một bài báo, tin tức trong hệ thống</w:t>
+      </w:r>
     </w:p>
     <w:p>
       <w:pPr>
@@ -2524,6 +2671,9 @@
         <w:tab/>
         <w:t>Actor:</w:t>
       </w:r>
+      <w:r>
+        <w:t xml:space="preserve"> Bác sĩ</w:t>
+      </w:r>
     </w:p>
     <w:p>
       <w:pPr>
@@ -2543,6 +2693,49 @@
         <w:tab/>
         <w:t>-Dòng sự kiện chính</w:t>
       </w:r>
+      <w:r>
+        <w:t>: Khi bác sĩ đã có một bài viết và muốn đăng lên trên mục tin tức.</w:t>
+      </w:r>
+    </w:p>
+    <w:p>
+      <w:pPr>
+        <w:pStyle w:val="ListParagraph"/>
+        <w:ind w:left="1440"/>
+      </w:pPr>
+      <w:r>
+        <w:lastRenderedPageBreak/>
+        <w:tab/>
+      </w:r>
+      <w:r>
+        <w:tab/>
+        <w:t>*Hệ thống yêu cầu bác sĩ tải bài viết lên với tài liệu có phần mở rộng doc, docx và yêu cầu bác sĩ xác nhận gửi</w:t>
+      </w:r>
+    </w:p>
+    <w:p>
+      <w:pPr>
+        <w:pStyle w:val="ListParagraph"/>
+        <w:ind w:left="1440"/>
+      </w:pPr>
+      <w:r>
+        <w:tab/>
+      </w:r>
+      <w:r>
+        <w:tab/>
+        <w:t>*Hệ thống lưu trữ thông tin bài viết, người đăng, thời gian đăng của bài viết vào trong CSDL.</w:t>
+      </w:r>
+    </w:p>
+    <w:p>
+      <w:pPr>
+        <w:pStyle w:val="ListParagraph"/>
+        <w:ind w:left="1440"/>
+      </w:pPr>
+      <w:r>
+        <w:tab/>
+      </w:r>
+      <w:r>
+        <w:tab/>
+        <w:t>*Hệ thống hiển thị một bài viết mới trong mục tin tức.</w:t>
+      </w:r>
     </w:p>
     <w:p>
       <w:pPr>
@@ -2552,6 +2745,19 @@
       <w:r>
         <w:t>+Điều kiện tiên quyết</w:t>
       </w:r>
+      <w:r>
+        <w:t>:</w:t>
+      </w:r>
+    </w:p>
+    <w:p>
+      <w:pPr>
+        <w:pStyle w:val="ListParagraph"/>
+        <w:ind w:left="1440"/>
+      </w:pPr>
+      <w:r>
+        <w:tab/>
+        <w:t>Người sử dụng đăng nhập với quyền bác sĩ</w:t>
+      </w:r>
     </w:p>
     <w:p>
       <w:pPr>
@@ -2560,6 +2766,25 @@
       </w:pPr>
       <w:r>
         <w:t>+Hậu điều kiện</w:t>
+      </w:r>
+    </w:p>
+    <w:p>
+      <w:pPr>
+        <w:pStyle w:val="ListParagraph"/>
+        <w:ind w:left="1440"/>
+      </w:pPr>
+      <w:r>
+        <w:tab/>
+        <w:t>Use case thực hiện thành công và hệ thống lưu trữ bài viết trong CSDL.</w:t>
+      </w:r>
+    </w:p>
+    <w:p>
+      <w:pPr>
+        <w:pStyle w:val="ListParagraph"/>
+        <w:ind w:left="1440"/>
+      </w:pPr>
+      <w:r>
+        <w:t>Nếu không hệ thống không thay đổi.</w:t>
       </w:r>
     </w:p>
     <w:p>
@@ -2592,6 +2817,9 @@
         <w:tab/>
         <w:t>Tóm tắt:</w:t>
       </w:r>
+      <w:r>
+        <w:t xml:space="preserve"> Use case mô tả cách actor thực hiện bình luận cho một bài viết</w:t>
+      </w:r>
     </w:p>
     <w:p>
       <w:pPr>
@@ -2602,6 +2830,9 @@
         <w:tab/>
         <w:t>Actor:</w:t>
       </w:r>
+      <w:r>
+        <w:t xml:space="preserve"> Khách hàng, bác sĩ</w:t>
+      </w:r>
     </w:p>
     <w:p>
       <w:pPr>
@@ -2621,6 +2852,51 @@
         <w:tab/>
         <w:t>-Dòng sự kiện chính</w:t>
       </w:r>
+      <w:r>
+        <w:t>: Tại một bài viết trong mục tin tức, actor thực hiện thao tác bình luận</w:t>
+      </w:r>
+    </w:p>
+    <w:p>
+      <w:pPr>
+        <w:pStyle w:val="ListParagraph"/>
+        <w:ind w:left="1440"/>
+      </w:pPr>
+      <w:r>
+        <w:tab/>
+      </w:r>
+      <w:r>
+        <w:tab/>
+        <w:t>*Hệ thống yêu cầu actor nhập vào lời bình luận cho bài viết.</w:t>
+      </w:r>
+    </w:p>
+    <w:p>
+      <w:pPr>
+        <w:pStyle w:val="ListParagraph"/>
+        <w:ind w:left="1440"/>
+      </w:pPr>
+      <w:r>
+        <w:tab/>
+      </w:r>
+      <w:r>
+        <w:tab/>
+        <w:t>*Hệ thống lưu trữ bình luận</w:t>
+      </w:r>
+      <w:r>
+        <w:t xml:space="preserve"> của người viết trong bài viết vào CSDL</w:t>
+      </w:r>
+    </w:p>
+    <w:p>
+      <w:pPr>
+        <w:pStyle w:val="ListParagraph"/>
+        <w:ind w:left="1440"/>
+      </w:pPr>
+      <w:r>
+        <w:tab/>
+      </w:r>
+      <w:r>
+        <w:tab/>
+        <w:t>*Hệ thống hiển thị câu bình luận dưới phần bài viết</w:t>
+      </w:r>
     </w:p>
     <w:p>
       <w:pPr>
@@ -2637,7 +2913,27 @@
         <w:ind w:left="1440"/>
       </w:pPr>
       <w:r>
+        <w:tab/>
+        <w:t>Actor cần đăng nhập vào hệ thống</w:t>
+      </w:r>
+    </w:p>
+    <w:p>
+      <w:pPr>
+        <w:pStyle w:val="ListParagraph"/>
+        <w:ind w:left="1440"/>
+      </w:pPr>
+      <w:r>
         <w:t>+Hậu điều kiện</w:t>
+      </w:r>
+    </w:p>
+    <w:p>
+      <w:pPr>
+        <w:pStyle w:val="ListParagraph"/>
+        <w:ind w:left="1440"/>
+      </w:pPr>
+      <w:r>
+        <w:tab/>
+        <w:t>Trong CSDL, bình luận được them vào phần bình luận của bài viết khi use case thực hiện thành công. Nếu không hệ thống không thay đổi.</w:t>
       </w:r>
     </w:p>
     <w:p>
@@ -2670,6 +2966,9 @@
         <w:tab/>
         <w:t>Tóm tắt:</w:t>
       </w:r>
+      <w:r>
+        <w:t xml:space="preserve"> Use case này mô tả cách actor thực hiện trả lời câu hỏi</w:t>
+      </w:r>
     </w:p>
     <w:p>
       <w:pPr>
@@ -2680,6 +2979,9 @@
         <w:tab/>
         <w:t>Actor:</w:t>
       </w:r>
+      <w:r>
+        <w:t xml:space="preserve"> Khách hàng, bác sĩ</w:t>
+      </w:r>
     </w:p>
     <w:p>
       <w:pPr>
@@ -2699,6 +3001,48 @@
         <w:tab/>
         <w:t>-Dòng sự kiện chính</w:t>
       </w:r>
+      <w:r>
+        <w:t>: Tại một câu hỏi , actor thực hiện thao tác bình luận cho câu hỏi:</w:t>
+      </w:r>
+    </w:p>
+    <w:p>
+      <w:pPr>
+        <w:pStyle w:val="ListParagraph"/>
+        <w:ind w:left="1440"/>
+      </w:pPr>
+      <w:r>
+        <w:tab/>
+      </w:r>
+      <w:r>
+        <w:tab/>
+        <w:t>*Hệ thống yêu cầu actor nhập vào câu trả lời cho câu hỏi.</w:t>
+      </w:r>
+    </w:p>
+    <w:p>
+      <w:pPr>
+        <w:pStyle w:val="ListParagraph"/>
+        <w:ind w:left="1440"/>
+      </w:pPr>
+      <w:r>
+        <w:tab/>
+      </w:r>
+      <w:r>
+        <w:tab/>
+        <w:t>*Hệ thống lưu trữ bình luận của người viết trong câu hỏi vào CSDL</w:t>
+      </w:r>
+    </w:p>
+    <w:p>
+      <w:pPr>
+        <w:pStyle w:val="ListParagraph"/>
+        <w:ind w:left="1440"/>
+      </w:pPr>
+      <w:r>
+        <w:tab/>
+      </w:r>
+      <w:r>
+        <w:tab/>
+        <w:t>*Hệ thống hiển thị câu trả lời phía dưới câu hỏi</w:t>
+      </w:r>
     </w:p>
     <w:p>
       <w:pPr>
@@ -2715,7 +3059,27 @@
         <w:ind w:left="1440"/>
       </w:pPr>
       <w:r>
+        <w:tab/>
+        <w:t>Actor cần đăng nhập vào hệ thống</w:t>
+      </w:r>
+    </w:p>
+    <w:p>
+      <w:pPr>
+        <w:pStyle w:val="ListParagraph"/>
+        <w:ind w:left="1440"/>
+      </w:pPr>
+      <w:r>
         <w:t>+Hậu điều kiện</w:t>
+      </w:r>
+    </w:p>
+    <w:p>
+      <w:pPr>
+        <w:pStyle w:val="ListParagraph"/>
+        <w:ind w:left="1440"/>
+      </w:pPr>
+      <w:r>
+        <w:tab/>
+        <w:t>Nếu use case thực hiện thành công, câu hỏi sẽ được cập nhập them phần bình luận trong CSDL, Nếu không hệ thống không thay đổi</w:t>
       </w:r>
     </w:p>
     <w:p>
@@ -2748,16 +3112,23 @@
         <w:tab/>
         <w:t>Tóm tắt:</w:t>
       </w:r>
-    </w:p>
-    <w:p>
-      <w:pPr>
-        <w:pStyle w:val="ListParagraph"/>
-        <w:ind w:left="1440"/>
-      </w:pPr>
-      <w:r>
+      <w:r>
+        <w:t xml:space="preserve"> Mô tả cách actor thực hiện đánh giá cho một câu hỏi trong mục hỏi đáp</w:t>
+      </w:r>
+    </w:p>
+    <w:p>
+      <w:pPr>
+        <w:pStyle w:val="ListParagraph"/>
+        <w:ind w:left="1440"/>
+      </w:pPr>
+      <w:r>
+        <w:lastRenderedPageBreak/>
         <w:tab/>
         <w:t>Actor:</w:t>
       </w:r>
+      <w:r>
+        <w:t xml:space="preserve"> Khách hàng, bác sĩ</w:t>
+      </w:r>
     </w:p>
     <w:p>
       <w:pPr>
@@ -2777,6 +3148,35 @@
         <w:tab/>
         <w:t>-Dòng sự kiện chính</w:t>
       </w:r>
+      <w:r>
+        <w:t>: Tại một câu hỏi được đặt ra, actor muốn đánh giá nó</w:t>
+      </w:r>
+    </w:p>
+    <w:p>
+      <w:pPr>
+        <w:pStyle w:val="ListParagraph"/>
+        <w:ind w:left="1440"/>
+      </w:pPr>
+      <w:r>
+        <w:tab/>
+      </w:r>
+      <w:r>
+        <w:tab/>
+        <w:t>*Hệ thống yêu cầu actor chọn một trong hai nút: thích và không thích</w:t>
+      </w:r>
+    </w:p>
+    <w:p>
+      <w:pPr>
+        <w:pStyle w:val="ListParagraph"/>
+        <w:ind w:left="1440"/>
+      </w:pPr>
+      <w:r>
+        <w:tab/>
+      </w:r>
+      <w:r>
+        <w:tab/>
+        <w:t>*Hệ thống cập nhập và hiển thị số lượng đánh giá ngay bên dưới câu hỏi</w:t>
+      </w:r>
     </w:p>
     <w:p>
       <w:pPr>
@@ -2793,7 +3193,27 @@
         <w:ind w:left="1440"/>
       </w:pPr>
       <w:r>
+        <w:tab/>
+        <w:t>Actor cần phải đăng nhập vào hệ thống</w:t>
+      </w:r>
+    </w:p>
+    <w:p>
+      <w:pPr>
+        <w:pStyle w:val="ListParagraph"/>
+        <w:ind w:left="1440"/>
+      </w:pPr>
+      <w:r>
         <w:t>+Hậu điều kiện</w:t>
+      </w:r>
+    </w:p>
+    <w:p>
+      <w:pPr>
+        <w:pStyle w:val="ListParagraph"/>
+        <w:ind w:left="1440"/>
+      </w:pPr>
+      <w:r>
+        <w:tab/>
+        <w:t>Nếu use case thành công, Câu hỏi sẽ được cập nhập số lượng đánh giá trong CSDL. Nếu không hệ thống không thay đổi</w:t>
       </w:r>
     </w:p>
     <w:p>
@@ -2810,7 +3230,6 @@
     </w:p>
     <w:p>
       <w:pPr>
-        <w:pStyle w:val="ListParagraph"/>
         <w:ind w:left="1440"/>
       </w:pPr>
       <w:r>
@@ -2820,28 +3239,29 @@
     <w:p>
       <w:pPr>
         <w:pStyle w:val="ListParagraph"/>
-        <w:ind w:left="1440"/>
-      </w:pPr>
-      <w:r>
-        <w:tab/>
-        <w:t>Tóm tắt:</w:t>
-      </w:r>
-    </w:p>
-    <w:p>
-      <w:pPr>
-        <w:pStyle w:val="ListParagraph"/>
-        <w:ind w:left="1440"/>
-      </w:pPr>
-      <w:r>
-        <w:lastRenderedPageBreak/>
-        <w:tab/>
-        <w:t>Actor:</w:t>
-      </w:r>
-    </w:p>
-    <w:p>
-      <w:pPr>
-        <w:pStyle w:val="ListParagraph"/>
-        <w:ind w:left="1440"/>
+        <w:ind w:left="1800"/>
+      </w:pPr>
+      <w:r>
+        <w:tab/>
+        <w:t xml:space="preserve">Tóm tắt: Mô tả cách actor thực hiện đánh giá cho một </w:t>
+      </w:r>
+      <w:r>
+        <w:t>bài viết trong mục tin tức</w:t>
+      </w:r>
+    </w:p>
+    <w:p>
+      <w:pPr>
+        <w:pStyle w:val="ListParagraph"/>
+        <w:ind w:left="1800"/>
+      </w:pPr>
+      <w:r>
+        <w:tab/>
+        <w:t>Actor: Khách hàng, bác sĩ</w:t>
+      </w:r>
+    </w:p>
+    <w:p>
+      <w:pPr>
+        <w:ind w:left="720" w:firstLine="720"/>
       </w:pPr>
       <w:r>
         <w:t>+Dòng sự kiện</w:t>
@@ -2849,18 +3269,56 @@
     </w:p>
     <w:p>
       <w:pPr>
-        <w:pStyle w:val="ListParagraph"/>
-        <w:ind w:left="1440"/>
-      </w:pPr>
-      <w:r>
-        <w:tab/>
-        <w:t>-Dòng sự kiện chính</w:t>
-      </w:r>
-    </w:p>
-    <w:p>
-      <w:pPr>
-        <w:pStyle w:val="ListParagraph"/>
-        <w:ind w:left="1440"/>
+        <w:ind w:left="1440" w:firstLine="720"/>
+      </w:pPr>
+      <w:r>
+        <w:t>-Dòng sự kiện chính: Tại mộ</w:t>
+      </w:r>
+      <w:r>
+        <w:t>t bài viết</w:t>
+      </w:r>
+      <w:r>
+        <w:t xml:space="preserve"> đượ</w:t>
+      </w:r>
+      <w:r>
+        <w:t>c đăng trong mục tin tức</w:t>
+      </w:r>
+      <w:r>
+        <w:t>, actor muốn đánh giá nó</w:t>
+      </w:r>
+    </w:p>
+    <w:p>
+      <w:pPr>
+        <w:pStyle w:val="ListParagraph"/>
+        <w:ind w:left="1800"/>
+      </w:pPr>
+      <w:r>
+        <w:tab/>
+      </w:r>
+      <w:r>
+        <w:tab/>
+        <w:t>*Hệ thống yêu cầu actor chọn một trong hai nút: thích và không thích</w:t>
+      </w:r>
+    </w:p>
+    <w:p>
+      <w:pPr>
+        <w:pStyle w:val="ListParagraph"/>
+        <w:ind w:left="1800"/>
+      </w:pPr>
+      <w:r>
+        <w:tab/>
+      </w:r>
+      <w:r>
+        <w:tab/>
+        <w:t xml:space="preserve">*Hệ thống cập nhập và hiển thị số lượng đánh giá ngay bên dưới </w:t>
+      </w:r>
+      <w:r>
+        <w:t>bài viết</w:t>
+      </w:r>
+    </w:p>
+    <w:p>
+      <w:pPr>
+        <w:ind w:left="720" w:firstLine="720"/>
       </w:pPr>
       <w:r>
         <w:t>+Điều kiện tiên quyết</w:t>
@@ -2868,11 +3326,32 @@
     </w:p>
     <w:p>
       <w:pPr>
-        <w:pStyle w:val="ListParagraph"/>
-        <w:ind w:left="1440"/>
+        <w:ind w:left="1440" w:firstLine="720"/>
+      </w:pPr>
+      <w:r>
+        <w:t>Actor cần phải đăng nhập vào hệ thống</w:t>
+      </w:r>
+    </w:p>
+    <w:p>
+      <w:pPr>
+        <w:ind w:left="720" w:firstLine="720"/>
       </w:pPr>
       <w:r>
         <w:t>+Hậu điều kiện</w:t>
+      </w:r>
+    </w:p>
+    <w:p>
+      <w:pPr>
+        <w:ind w:left="1440" w:firstLine="720"/>
+      </w:pPr>
+      <w:r>
+        <w:t>Nếu use case thành công</w:t>
+      </w:r>
+      <w:r>
+        <w:t>, bài viết</w:t>
+      </w:r>
+      <w:r>
+        <w:t xml:space="preserve"> sẽ được cập nhập số lượng đánh giá trong CSDL. Nếu không hệ thống không thay đổi</w:t>
       </w:r>
     </w:p>
     <w:p>
@@ -2905,6 +3384,9 @@
         <w:tab/>
         <w:t>Tóm tắt:</w:t>
       </w:r>
+      <w:r>
+        <w:t xml:space="preserve"> use case mô tả tác giả của bài viết thực hiện thao tác chỉnh sửa câu hỏi</w:t>
+      </w:r>
     </w:p>
     <w:p>
       <w:pPr>
@@ -2915,6 +3397,9 @@
         <w:tab/>
         <w:t>Actor:</w:t>
       </w:r>
+      <w:r>
+        <w:t xml:space="preserve"> Khách hàng</w:t>
+      </w:r>
     </w:p>
     <w:p>
       <w:pPr>
@@ -2934,6 +3419,35 @@
         <w:tab/>
         <w:t>-Dòng sự kiện chính</w:t>
       </w:r>
+      <w:r>
+        <w:t>: Tại câu hỏi của actor, actor muốn chỉnh sửa lại câu hỏi</w:t>
+      </w:r>
+    </w:p>
+    <w:p>
+      <w:pPr>
+        <w:pStyle w:val="ListParagraph"/>
+        <w:ind w:left="1440"/>
+      </w:pPr>
+      <w:r>
+        <w:tab/>
+      </w:r>
+      <w:r>
+        <w:tab/>
+        <w:t>*Hệ thống yêu cầu actor cập nhật nội dung của câu hỏi.</w:t>
+      </w:r>
+    </w:p>
+    <w:p>
+      <w:pPr>
+        <w:pStyle w:val="ListParagraph"/>
+        <w:ind w:left="1440"/>
+      </w:pPr>
+      <w:r>
+        <w:tab/>
+      </w:r>
+      <w:r>
+        <w:tab/>
+        <w:t>*Hệ thống ghi nhận và hiển thị lại câu hỏi trong mục hỏi đáp</w:t>
+      </w:r>
     </w:p>
     <w:p>
       <w:pPr>
@@ -2950,7 +3464,27 @@
         <w:ind w:left="1440"/>
       </w:pPr>
       <w:r>
+        <w:tab/>
+        <w:t>Actor cần đăng nhập vào hệ thống và actor là tác giả của bài viết muốn chỉnh sửa</w:t>
+      </w:r>
+    </w:p>
+    <w:p>
+      <w:pPr>
+        <w:pStyle w:val="ListParagraph"/>
+        <w:ind w:left="1440"/>
+      </w:pPr>
+      <w:r>
         <w:t>+Hậu điều kiện</w:t>
+      </w:r>
+    </w:p>
+    <w:p>
+      <w:pPr>
+        <w:pStyle w:val="ListParagraph"/>
+        <w:ind w:left="1440"/>
+      </w:pPr>
+      <w:r>
+        <w:tab/>
+        <w:t>Nếu use case thực hiện thành công, câu hỏi sẽ được cập nhập trong hệ thống. Nếu không hệ thống không thay đổi</w:t>
       </w:r>
     </w:p>
     <w:p>
@@ -2971,6 +3505,7 @@
         <w:ind w:left="1440"/>
       </w:pPr>
       <w:r>
+        <w:lastRenderedPageBreak/>
         <w:t>+Tóm tắt định danh</w:t>
       </w:r>
     </w:p>
@@ -2983,6 +3518,9 @@
         <w:tab/>
         <w:t>Tóm tắt:</w:t>
       </w:r>
+      <w:r>
+        <w:t xml:space="preserve"> Use case mô tả cách tác giả của bài viết cập nhật bài viết trong mục tin tức</w:t>
+      </w:r>
     </w:p>
     <w:p>
       <w:pPr>
@@ -2993,6 +3531,9 @@
         <w:tab/>
         <w:t>Actor:</w:t>
       </w:r>
+      <w:r>
+        <w:t xml:space="preserve"> Bác sĩ</w:t>
+      </w:r>
     </w:p>
     <w:p>
       <w:pPr>
@@ -3012,6 +3553,35 @@
         <w:tab/>
         <w:t>-Dòng sự kiện chính</w:t>
       </w:r>
+      <w:r>
+        <w:t>: Tại một bài viết của mình, bác sĩ chọn chức năng sửa bài viết:</w:t>
+      </w:r>
+    </w:p>
+    <w:p>
+      <w:pPr>
+        <w:pStyle w:val="ListParagraph"/>
+        <w:ind w:left="1440"/>
+      </w:pPr>
+      <w:r>
+        <w:tab/>
+      </w:r>
+      <w:r>
+        <w:tab/>
+        <w:t>*Hệ thống yêu cầu tải lại tài liệu bài viết đã được cập nhật lên hệ thống</w:t>
+      </w:r>
+    </w:p>
+    <w:p>
+      <w:pPr>
+        <w:pStyle w:val="ListParagraph"/>
+        <w:ind w:left="1440"/>
+      </w:pPr>
+      <w:r>
+        <w:tab/>
+      </w:r>
+      <w:r>
+        <w:tab/>
+        <w:t>*Hệ thống xác nhận và hiển thị bài viết đã được cập nhật</w:t>
+      </w:r>
     </w:p>
     <w:p>
       <w:pPr>
@@ -3028,7 +3598,35 @@
         <w:ind w:left="1440"/>
       </w:pPr>
       <w:r>
+        <w:tab/>
+        <w:t>Actor phải đăng nhập và sở hữu bài viết</w:t>
+      </w:r>
+    </w:p>
+    <w:p>
+      <w:pPr>
+        <w:pStyle w:val="ListParagraph"/>
+        <w:ind w:left="1440"/>
+      </w:pPr>
+      <w:r>
         <w:t>+Hậu điều kiện</w:t>
+      </w:r>
+    </w:p>
+    <w:p>
+      <w:pPr>
+        <w:pStyle w:val="ListParagraph"/>
+        <w:ind w:left="1440"/>
+      </w:pPr>
+      <w:r>
+        <w:tab/>
+      </w:r>
+      <w:r>
+        <w:t xml:space="preserve">Nếu use case thực hiện thành công, </w:t>
+      </w:r>
+      <w:r>
+        <w:t>bài viết</w:t>
+      </w:r>
+      <w:r>
+        <w:t xml:space="preserve"> sẽ được cập nhập trong hệ thống. Nếu không hệ thống không thay đổi</w:t>
       </w:r>
     </w:p>
     <w:p>
@@ -3061,6 +3659,9 @@
         <w:tab/>
         <w:t>Tóm tắt:</w:t>
       </w:r>
+      <w:r>
+        <w:t xml:space="preserve"> Use case mô tả actor xóa một câu hỏi trong mục hỏi đáp</w:t>
+      </w:r>
     </w:p>
     <w:p>
       <w:pPr>
@@ -3071,6 +3672,12 @@
         <w:tab/>
         <w:t>Actor:</w:t>
       </w:r>
+      <w:r>
+        <w:tab/>
+      </w:r>
+      <w:r>
+        <w:t>Khách hàng, quản trị viên</w:t>
+      </w:r>
     </w:p>
     <w:p>
       <w:pPr>
@@ -3090,6 +3697,35 @@
         <w:tab/>
         <w:t>-Dòng sự kiện chính</w:t>
       </w:r>
+      <w:r>
+        <w:t>: Tại một câu hỏi, actor chọn chức năng xóa câu hỏi:</w:t>
+      </w:r>
+    </w:p>
+    <w:p>
+      <w:pPr>
+        <w:pStyle w:val="ListParagraph"/>
+        <w:ind w:left="1440"/>
+      </w:pPr>
+      <w:r>
+        <w:tab/>
+      </w:r>
+      <w:r>
+        <w:tab/>
+        <w:t>*hệ thống yêu cầu actor xác nhận xóa.</w:t>
+      </w:r>
+    </w:p>
+    <w:p>
+      <w:pPr>
+        <w:pStyle w:val="ListParagraph"/>
+        <w:ind w:left="1440"/>
+      </w:pPr>
+      <w:r>
+        <w:tab/>
+      </w:r>
+      <w:r>
+        <w:tab/>
+        <w:t>*hệ thống trở lại mục hỏi đáp với câu hỏi đã được xóa khỏi CSDL</w:t>
+      </w:r>
     </w:p>
     <w:p>
       <w:pPr>
@@ -3106,7 +3742,37 @@
         <w:ind w:left="1440"/>
       </w:pPr>
       <w:r>
+        <w:tab/>
+        <w:t>Actor cần đăng nhập vào hệ thống</w:t>
+      </w:r>
+    </w:p>
+    <w:p>
+      <w:pPr>
+        <w:pStyle w:val="ListParagraph"/>
+        <w:ind w:left="1440"/>
+      </w:pPr>
+      <w:r>
+        <w:tab/>
+        <w:t>Với actor là khách hàng,  khách hàng viết câu hỏi có quyền xóa câu hỏi</w:t>
+      </w:r>
+    </w:p>
+    <w:p>
+      <w:pPr>
+        <w:pStyle w:val="ListParagraph"/>
+        <w:ind w:left="1440"/>
+      </w:pPr>
+      <w:r>
         <w:t>+Hậu điều kiện</w:t>
+      </w:r>
+    </w:p>
+    <w:p>
+      <w:pPr>
+        <w:pStyle w:val="ListParagraph"/>
+        <w:ind w:left="1440"/>
+      </w:pPr>
+      <w:r>
+        <w:tab/>
+        <w:t>Nếu use case thực hiện thành công, Hệ thống sẽ xóa câu hỏi khỏi CSDL, nếu không hệ thống không thay đổi</w:t>
       </w:r>
     </w:p>
     <w:p>
@@ -3139,6 +3805,9 @@
         <w:tab/>
         <w:t>Tóm tắt:</w:t>
       </w:r>
+      <w:r>
+        <w:t xml:space="preserve"> Use case mô tả cách actor xóa một bài viết trong mục tin tức.</w:t>
+      </w:r>
     </w:p>
     <w:p>
       <w:pPr>
@@ -3149,6 +3818,9 @@
         <w:tab/>
         <w:t>Actor:</w:t>
       </w:r>
+      <w:r>
+        <w:t xml:space="preserve"> Quản trị viên, Bác sĩ</w:t>
+      </w:r>
     </w:p>
     <w:p>
       <w:pPr>
@@ -3168,6 +3840,35 @@
         <w:tab/>
         <w:t>-Dòng sự kiện chính</w:t>
       </w:r>
+      <w:r>
+        <w:t>: Tại một vài biết, actor chọn chức năng xóa bài viết:</w:t>
+      </w:r>
+    </w:p>
+    <w:p>
+      <w:pPr>
+        <w:pStyle w:val="ListParagraph"/>
+        <w:ind w:left="1440"/>
+      </w:pPr>
+      <w:r>
+        <w:tab/>
+      </w:r>
+      <w:r>
+        <w:tab/>
+        <w:t>*Hệ thống yêu cầu actor xác nhận xóa bài viết</w:t>
+      </w:r>
+    </w:p>
+    <w:p>
+      <w:pPr>
+        <w:pStyle w:val="ListParagraph"/>
+        <w:ind w:left="1440"/>
+      </w:pPr>
+      <w:r>
+        <w:tab/>
+      </w:r>
+      <w:r>
+        <w:tab/>
+        <w:t>*Hệ thống trở lại mục tin tức với bài viết đã được xóa khỏi CSDL</w:t>
+      </w:r>
     </w:p>
     <w:p>
       <w:pPr>
@@ -3184,6 +3885,26 @@
         <w:ind w:left="1440"/>
       </w:pPr>
       <w:r>
+        <w:tab/>
+        <w:t>Actor cần đăng nhập vào hệ thống</w:t>
+      </w:r>
+    </w:p>
+    <w:p>
+      <w:pPr>
+        <w:pStyle w:val="ListParagraph"/>
+        <w:ind w:left="1440"/>
+      </w:pPr>
+      <w:r>
+        <w:tab/>
+        <w:t>Với actor là bác sĩ, Bác sĩ chỉ được quyền xóa bài viết là tác giả</w:t>
+      </w:r>
+    </w:p>
+    <w:p>
+      <w:pPr>
+        <w:pStyle w:val="ListParagraph"/>
+        <w:ind w:left="1440"/>
+      </w:pPr>
+      <w:r>
         <w:t>+Hậu điều kiện</w:t>
       </w:r>
     </w:p>
@@ -3192,6 +3913,26 @@
         <w:pStyle w:val="ListParagraph"/>
         <w:ind w:left="1440"/>
       </w:pPr>
+      <w:r>
+        <w:tab/>
+      </w:r>
+      <w:r>
+        <w:t xml:space="preserve">Nếu use case thực hiện thành công, Hệ thống sẽ xóa </w:t>
+      </w:r>
+      <w:r>
+        <w:t xml:space="preserve">bài viết </w:t>
+      </w:r>
+      <w:r>
+        <w:t>khỏi CSDL, nếu không hệ thống không thay đổi</w:t>
+      </w:r>
+    </w:p>
+    <w:p>
+      <w:pPr>
+        <w:pStyle w:val="ListParagraph"/>
+        <w:ind w:left="1440"/>
+      </w:pPr>
+      <w:bookmarkStart w:id="0" w:name="_GoBack"/>
+      <w:bookmarkEnd w:id="0"/>
     </w:p>
     <w:sectPr>
       <w:pgSz w:w="12240" w:h="15840"/>

</xml_diff>